<commit_message>
Added tables and figures to the results section
</commit_message>
<xml_diff>
--- a/Results/Methods and Results.docx
+++ b/Results/Methods and Results.docx
@@ -1,6 +1,6 @@
 
 <file path=word/document.xml><?xml version="1.0" encoding="utf-8"?>
-<w:document xmlns:wpc="http://schemas.microsoft.com/office/word/2010/wordprocessingCanvas" xmlns:cx="http://schemas.microsoft.com/office/drawing/2014/chartex" xmlns:cx1="http://schemas.microsoft.com/office/drawing/2015/9/8/chartex" xmlns:mc="http://schemas.openxmlformats.org/markup-compatibility/2006" xmlns:o="urn:schemas-microsoft-com:office:office" xmlns:r="http://schemas.openxmlformats.org/officeDocument/2006/relationships" xmlns:m="http://schemas.openxmlformats.org/officeDocument/2006/math" xmlns:v="urn:schemas-microsoft-com:vml" xmlns:wp14="http://schemas.microsoft.com/office/word/2010/wordprocessingDrawing" xmlns:wp="http://schemas.openxmlformats.org/drawingml/2006/wordprocessingDrawing" xmlns:w10="urn:schemas-microsoft-com:office:word" xmlns:w="http://schemas.openxmlformats.org/wordprocessingml/2006/main" xmlns:w14="http://schemas.microsoft.com/office/word/2010/wordml" xmlns:w15="http://schemas.microsoft.com/office/word/2012/wordml" xmlns:w16se="http://schemas.microsoft.com/office/word/2015/wordml/symex" xmlns:wpg="http://schemas.microsoft.com/office/word/2010/wordprocessingGroup" xmlns:wpi="http://schemas.microsoft.com/office/word/2010/wordprocessingInk" xmlns:wne="http://schemas.microsoft.com/office/word/2006/wordml" xmlns:wps="http://schemas.microsoft.com/office/word/2010/wordprocessingShape" mc:Ignorable="w14 w15 w16se wp14">
+<w:document xmlns:wpc="http://schemas.microsoft.com/office/word/2010/wordprocessingCanvas" xmlns:cx="http://schemas.microsoft.com/office/drawing/2014/chartex" xmlns:cx1="http://schemas.microsoft.com/office/drawing/2015/9/8/chartex" xmlns:cx2="http://schemas.microsoft.com/office/drawing/2015/10/21/chartex" xmlns:cx3="http://schemas.microsoft.com/office/drawing/2016/5/9/chartex" xmlns:cx4="http://schemas.microsoft.com/office/drawing/2016/5/10/chartex" xmlns:cx5="http://schemas.microsoft.com/office/drawing/2016/5/11/chartex" xmlns:cx6="http://schemas.microsoft.com/office/drawing/2016/5/12/chartex" xmlns:cx7="http://schemas.microsoft.com/office/drawing/2016/5/13/chartex" xmlns:cx8="http://schemas.microsoft.com/office/drawing/2016/5/14/chartex" xmlns:mc="http://schemas.openxmlformats.org/markup-compatibility/2006" xmlns:aink="http://schemas.microsoft.com/office/drawing/2016/ink" xmlns:am3d="http://schemas.microsoft.com/office/drawing/2017/model3d" xmlns:o="urn:schemas-microsoft-com:office:office" xmlns:r="http://schemas.openxmlformats.org/officeDocument/2006/relationships" xmlns:m="http://schemas.openxmlformats.org/officeDocument/2006/math" xmlns:v="urn:schemas-microsoft-com:vml" xmlns:wp14="http://schemas.microsoft.com/office/word/2010/wordprocessingDrawing" xmlns:wp="http://schemas.openxmlformats.org/drawingml/2006/wordprocessingDrawing" xmlns:w10="urn:schemas-microsoft-com:office:word" xmlns:w="http://schemas.openxmlformats.org/wordprocessingml/2006/main" xmlns:w14="http://schemas.microsoft.com/office/word/2010/wordml" xmlns:w15="http://schemas.microsoft.com/office/word/2012/wordml" xmlns:w16cid="http://schemas.microsoft.com/office/word/2016/wordml/cid" xmlns:w16se="http://schemas.microsoft.com/office/word/2015/wordml/symex" xmlns:wpg="http://schemas.microsoft.com/office/word/2010/wordprocessingGroup" xmlns:wpi="http://schemas.microsoft.com/office/word/2010/wordprocessingInk" xmlns:wne="http://schemas.microsoft.com/office/word/2006/wordml" xmlns:wps="http://schemas.microsoft.com/office/word/2010/wordprocessingShape" mc:Ignorable="w14 w15 w16se w16cid wp14">
   <w:body>
     <w:p>
       <w:pPr>
@@ -559,10 +559,7 @@
           </w:tcPr>
           <w:p>
             <w:r>
-              <w:t>Urbanized area</w:t>
-            </w:r>
-            <w:r>
-              <w:t xml:space="preserve"> (</w:t>
+              <w:t>Urbanized area (</w:t>
             </w:r>
             <w:r>
               <w:rPr>
@@ -602,250 +599,238 @@
               <w:rPr>
                 <w:rFonts w:cstheme="minorHAnsi"/>
               </w:rPr>
-              <w:t>≥</w:t>
-            </w:r>
+              <w:t>≥2,500 and &lt;50,000 people)</w:t>
+            </w:r>
+          </w:p>
+        </w:tc>
+        <w:tc>
+          <w:tcPr>
+            <w:tcW w:w="3865" w:type="dxa"/>
+          </w:tcPr>
+          <w:p>
+            <w:pPr>
+              <w:rPr>
+                <w:b/>
+                <w:bCs/>
+              </w:rPr>
+            </w:pPr>
+          </w:p>
+        </w:tc>
+      </w:tr>
+      <w:tr>
+        <w:tc>
+          <w:tcPr>
+            <w:tcW w:w="5125" w:type="dxa"/>
+          </w:tcPr>
+          <w:p>
+            <w:r>
+              <w:t>Other urban</w:t>
+            </w:r>
+          </w:p>
+        </w:tc>
+        <w:tc>
+          <w:tcPr>
+            <w:tcW w:w="3865" w:type="dxa"/>
+          </w:tcPr>
+          <w:p>
+            <w:pPr>
+              <w:rPr>
+                <w:b/>
+                <w:bCs/>
+              </w:rPr>
+            </w:pPr>
+          </w:p>
+        </w:tc>
+      </w:tr>
+      <w:tr>
+        <w:tc>
+          <w:tcPr>
+            <w:tcW w:w="5125" w:type="dxa"/>
+          </w:tcPr>
+          <w:p>
+            <w:r>
+              <w:t>Rural</w:t>
+            </w:r>
+          </w:p>
+        </w:tc>
+        <w:tc>
+          <w:tcPr>
+            <w:tcW w:w="3865" w:type="dxa"/>
+          </w:tcPr>
+          <w:p>
+            <w:pPr>
+              <w:rPr>
+                <w:b/>
+                <w:bCs/>
+              </w:rPr>
+            </w:pPr>
+          </w:p>
+        </w:tc>
+      </w:tr>
+      <w:tr>
+        <w:tc>
+          <w:tcPr>
+            <w:tcW w:w="5125" w:type="dxa"/>
+          </w:tcPr>
+          <w:p>
+            <w:pPr>
+              <w:rPr>
+                <w:b/>
+                <w:bCs/>
+              </w:rPr>
+            </w:pPr>
+          </w:p>
+        </w:tc>
+        <w:tc>
+          <w:tcPr>
+            <w:tcW w:w="3865" w:type="dxa"/>
+          </w:tcPr>
+          <w:p>
+            <w:pPr>
+              <w:rPr>
+                <w:b/>
+                <w:bCs/>
+              </w:rPr>
+            </w:pPr>
+          </w:p>
+        </w:tc>
+      </w:tr>
+      <w:tr>
+        <w:tc>
+          <w:tcPr>
+            <w:tcW w:w="5125" w:type="dxa"/>
+          </w:tcPr>
+          <w:p>
+            <w:r>
+              <w:t>Population of children by median household income</w:t>
+            </w:r>
+          </w:p>
+        </w:tc>
+        <w:tc>
+          <w:tcPr>
+            <w:tcW w:w="3865" w:type="dxa"/>
+          </w:tcPr>
+          <w:p>
+            <w:pPr>
+              <w:rPr>
+                <w:b/>
+                <w:bCs/>
+              </w:rPr>
+            </w:pPr>
+          </w:p>
+        </w:tc>
+      </w:tr>
+      <w:tr>
+        <w:tc>
+          <w:tcPr>
+            <w:tcW w:w="5125" w:type="dxa"/>
+          </w:tcPr>
+          <w:p>
+            <w:r>
+              <w:t>&lt;20,000</w:t>
+            </w:r>
+          </w:p>
+        </w:tc>
+        <w:tc>
+          <w:tcPr>
+            <w:tcW w:w="3865" w:type="dxa"/>
+          </w:tcPr>
+          <w:p>
+            <w:pPr>
+              <w:rPr>
+                <w:b/>
+                <w:bCs/>
+              </w:rPr>
+            </w:pPr>
+          </w:p>
+        </w:tc>
+      </w:tr>
+      <w:tr>
+        <w:tc>
+          <w:tcPr>
+            <w:tcW w:w="5125" w:type="dxa"/>
+          </w:tcPr>
+          <w:p>
+            <w:r>
+              <w:t>20,000 to  &lt;35,000</w:t>
+            </w:r>
+          </w:p>
+        </w:tc>
+        <w:tc>
+          <w:tcPr>
+            <w:tcW w:w="3865" w:type="dxa"/>
+          </w:tcPr>
+          <w:p>
+            <w:pPr>
+              <w:rPr>
+                <w:b/>
+                <w:bCs/>
+              </w:rPr>
+            </w:pPr>
+          </w:p>
+        </w:tc>
+      </w:tr>
+      <w:tr>
+        <w:tc>
+          <w:tcPr>
+            <w:tcW w:w="5125" w:type="dxa"/>
+          </w:tcPr>
+          <w:p>
+            <w:r>
+              <w:t>35,000 to &lt;50,000</w:t>
+            </w:r>
+          </w:p>
+        </w:tc>
+        <w:tc>
+          <w:tcPr>
+            <w:tcW w:w="3865" w:type="dxa"/>
+          </w:tcPr>
+          <w:p>
+            <w:pPr>
+              <w:rPr>
+                <w:b/>
+                <w:bCs/>
+              </w:rPr>
+            </w:pPr>
+          </w:p>
+        </w:tc>
+      </w:tr>
+      <w:tr>
+        <w:tc>
+          <w:tcPr>
+            <w:tcW w:w="5125" w:type="dxa"/>
+          </w:tcPr>
+          <w:p>
+            <w:r>
+              <w:t>50,000 to &lt;75,000</w:t>
+            </w:r>
+          </w:p>
+        </w:tc>
+        <w:tc>
+          <w:tcPr>
+            <w:tcW w:w="3865" w:type="dxa"/>
+          </w:tcPr>
+          <w:p>
+            <w:pPr>
+              <w:rPr>
+                <w:b/>
+                <w:bCs/>
+              </w:rPr>
+            </w:pPr>
+          </w:p>
+        </w:tc>
+      </w:tr>
+      <w:tr>
+        <w:tc>
+          <w:tcPr>
+            <w:tcW w:w="5125" w:type="dxa"/>
+          </w:tcPr>
+          <w:p>
             <w:r>
               <w:rPr>
                 <w:rFonts w:cstheme="minorHAnsi"/>
               </w:rPr>
-              <w:t>2,500 and &lt;50,000 people)</w:t>
-            </w:r>
-          </w:p>
-        </w:tc>
-        <w:tc>
-          <w:tcPr>
-            <w:tcW w:w="3865" w:type="dxa"/>
-          </w:tcPr>
-          <w:p>
-            <w:pPr>
-              <w:rPr>
-                <w:b/>
-                <w:bCs/>
-              </w:rPr>
-            </w:pPr>
-          </w:p>
-        </w:tc>
-      </w:tr>
-      <w:tr>
-        <w:tc>
-          <w:tcPr>
-            <w:tcW w:w="5125" w:type="dxa"/>
-          </w:tcPr>
-          <w:p>
-            <w:r>
-              <w:t>Other urban</w:t>
-            </w:r>
-          </w:p>
-        </w:tc>
-        <w:tc>
-          <w:tcPr>
-            <w:tcW w:w="3865" w:type="dxa"/>
-          </w:tcPr>
-          <w:p>
-            <w:pPr>
-              <w:rPr>
-                <w:b/>
-                <w:bCs/>
-              </w:rPr>
-            </w:pPr>
-          </w:p>
-        </w:tc>
-      </w:tr>
-      <w:tr>
-        <w:tc>
-          <w:tcPr>
-            <w:tcW w:w="5125" w:type="dxa"/>
-          </w:tcPr>
-          <w:p>
-            <w:r>
-              <w:t>Rural</w:t>
-            </w:r>
-          </w:p>
-        </w:tc>
-        <w:tc>
-          <w:tcPr>
-            <w:tcW w:w="3865" w:type="dxa"/>
-          </w:tcPr>
-          <w:p>
-            <w:pPr>
-              <w:rPr>
-                <w:b/>
-                <w:bCs/>
-              </w:rPr>
-            </w:pPr>
-          </w:p>
-        </w:tc>
-      </w:tr>
-      <w:tr>
-        <w:tc>
-          <w:tcPr>
-            <w:tcW w:w="5125" w:type="dxa"/>
-          </w:tcPr>
-          <w:p>
-            <w:pPr>
-              <w:rPr>
-                <w:b/>
-                <w:bCs/>
-              </w:rPr>
-            </w:pPr>
-          </w:p>
-        </w:tc>
-        <w:tc>
-          <w:tcPr>
-            <w:tcW w:w="3865" w:type="dxa"/>
-          </w:tcPr>
-          <w:p>
-            <w:pPr>
-              <w:rPr>
-                <w:b/>
-                <w:bCs/>
-              </w:rPr>
-            </w:pPr>
-          </w:p>
-        </w:tc>
-      </w:tr>
-      <w:tr>
-        <w:tc>
-          <w:tcPr>
-            <w:tcW w:w="5125" w:type="dxa"/>
-          </w:tcPr>
-          <w:p>
-            <w:r>
-              <w:t>Population of children by median household income</w:t>
-            </w:r>
-          </w:p>
-        </w:tc>
-        <w:tc>
-          <w:tcPr>
-            <w:tcW w:w="3865" w:type="dxa"/>
-          </w:tcPr>
-          <w:p>
-            <w:pPr>
-              <w:rPr>
-                <w:b/>
-                <w:bCs/>
-              </w:rPr>
-            </w:pPr>
-          </w:p>
-        </w:tc>
-      </w:tr>
-      <w:tr>
-        <w:tc>
-          <w:tcPr>
-            <w:tcW w:w="5125" w:type="dxa"/>
-          </w:tcPr>
-          <w:p>
-            <w:r>
-              <w:t>&lt;20,000</w:t>
-            </w:r>
-          </w:p>
-        </w:tc>
-        <w:tc>
-          <w:tcPr>
-            <w:tcW w:w="3865" w:type="dxa"/>
-          </w:tcPr>
-          <w:p>
-            <w:pPr>
-              <w:rPr>
-                <w:b/>
-                <w:bCs/>
-              </w:rPr>
-            </w:pPr>
-          </w:p>
-        </w:tc>
-      </w:tr>
-      <w:tr>
-        <w:tc>
-          <w:tcPr>
-            <w:tcW w:w="5125" w:type="dxa"/>
-          </w:tcPr>
-          <w:p>
-            <w:r>
-              <w:t>20,000 to  &lt;35,000</w:t>
-            </w:r>
-          </w:p>
-        </w:tc>
-        <w:tc>
-          <w:tcPr>
-            <w:tcW w:w="3865" w:type="dxa"/>
-          </w:tcPr>
-          <w:p>
-            <w:pPr>
-              <w:rPr>
-                <w:b/>
-                <w:bCs/>
-              </w:rPr>
-            </w:pPr>
-          </w:p>
-        </w:tc>
-      </w:tr>
-      <w:tr>
-        <w:tc>
-          <w:tcPr>
-            <w:tcW w:w="5125" w:type="dxa"/>
-          </w:tcPr>
-          <w:p>
-            <w:r>
-              <w:t>35,000 to &lt;50,000</w:t>
-            </w:r>
-          </w:p>
-        </w:tc>
-        <w:tc>
-          <w:tcPr>
-            <w:tcW w:w="3865" w:type="dxa"/>
-          </w:tcPr>
-          <w:p>
-            <w:pPr>
-              <w:rPr>
-                <w:b/>
-                <w:bCs/>
-              </w:rPr>
-            </w:pPr>
-          </w:p>
-        </w:tc>
-      </w:tr>
-      <w:tr>
-        <w:tc>
-          <w:tcPr>
-            <w:tcW w:w="5125" w:type="dxa"/>
-          </w:tcPr>
-          <w:p>
-            <w:r>
-              <w:t>50,000 to &lt;75,000</w:t>
-            </w:r>
-          </w:p>
-        </w:tc>
-        <w:tc>
-          <w:tcPr>
-            <w:tcW w:w="3865" w:type="dxa"/>
-          </w:tcPr>
-          <w:p>
-            <w:pPr>
-              <w:rPr>
-                <w:b/>
-                <w:bCs/>
-              </w:rPr>
-            </w:pPr>
-          </w:p>
-        </w:tc>
-      </w:tr>
-      <w:tr>
-        <w:tc>
-          <w:tcPr>
-            <w:tcW w:w="5125" w:type="dxa"/>
-          </w:tcPr>
-          <w:p>
-            <w:r>
-              <w:rPr>
-                <w:rFonts w:cstheme="minorHAnsi"/>
-              </w:rPr>
-              <w:t>≥</w:t>
-            </w:r>
-            <w:r>
-              <w:rPr>
-                <w:rFonts w:cstheme="minorHAnsi"/>
-              </w:rPr>
-              <w:t>75,000</w:t>
+              <w:t>≥75,000</w:t>
             </w:r>
           </w:p>
         </w:tc>
@@ -2881,7 +2866,7 @@
                 <w:b/>
                 <w:bCs/>
               </w:rPr>
-              <w:t>Missing</w:t>
+              <w:t xml:space="preserve">Prevalence </w:t>
             </w:r>
           </w:p>
         </w:tc>
@@ -2968,7 +2953,7 @@
                 <w:b/>
                 <w:bCs/>
               </w:rPr>
-              <w:t xml:space="preserve">Prevalence </w:t>
+              <w:t>IR per 1,000</w:t>
             </w:r>
           </w:p>
         </w:tc>
@@ -3050,13 +3035,6 @@
                 <w:bCs/>
               </w:rPr>
             </w:pPr>
-            <w:r>
-              <w:rPr>
-                <w:b/>
-                <w:bCs/>
-              </w:rPr>
-              <w:t>IR per 1,000</w:t>
-            </w:r>
           </w:p>
         </w:tc>
         <w:tc>
@@ -3153,28 +3131,7 @@
           <w:b/>
           <w:bCs/>
         </w:rPr>
-        <w:t xml:space="preserve">Asthma survey summary </w:t>
-      </w:r>
-      <w:r>
-        <w:rPr>
-          <w:b/>
-          <w:bCs/>
-        </w:rPr>
-        <w:t>weighted</w:t>
-      </w:r>
-      <w:r>
-        <w:rPr>
-          <w:b/>
-          <w:bCs/>
-        </w:rPr>
-        <w:t xml:space="preserve"> </w:t>
-      </w:r>
-      <w:r>
-        <w:rPr>
-          <w:b/>
-          <w:bCs/>
-        </w:rPr>
-        <w:t>counts</w:t>
+        <w:t>Asthma survey summary weighted counts</w:t>
       </w:r>
     </w:p>
     <w:tbl>
@@ -3585,181 +3542,181 @@
                 <w:b/>
                 <w:bCs/>
               </w:rPr>
+              <w:t xml:space="preserve">Prevalence </w:t>
+            </w:r>
+          </w:p>
+        </w:tc>
+        <w:tc>
+          <w:tcPr>
+            <w:tcW w:w="1278" w:type="dxa"/>
+          </w:tcPr>
+          <w:p>
+            <w:pPr>
+              <w:rPr>
+                <w:b/>
+                <w:bCs/>
+              </w:rPr>
+            </w:pPr>
+          </w:p>
+        </w:tc>
+        <w:tc>
+          <w:tcPr>
+            <w:tcW w:w="1278" w:type="dxa"/>
+          </w:tcPr>
+          <w:p>
+            <w:pPr>
+              <w:rPr>
+                <w:b/>
+                <w:bCs/>
+              </w:rPr>
+            </w:pPr>
+          </w:p>
+        </w:tc>
+        <w:tc>
+          <w:tcPr>
+            <w:tcW w:w="1277" w:type="dxa"/>
+          </w:tcPr>
+          <w:p>
+            <w:pPr>
+              <w:rPr>
+                <w:b/>
+                <w:bCs/>
+              </w:rPr>
+            </w:pPr>
+          </w:p>
+        </w:tc>
+        <w:tc>
+          <w:tcPr>
+            <w:tcW w:w="1277" w:type="dxa"/>
+          </w:tcPr>
+          <w:p>
+            <w:pPr>
+              <w:rPr>
+                <w:b/>
+                <w:bCs/>
+              </w:rPr>
+            </w:pPr>
+          </w:p>
+        </w:tc>
+        <w:tc>
+          <w:tcPr>
+            <w:tcW w:w="1277" w:type="dxa"/>
+          </w:tcPr>
+          <w:p>
+            <w:pPr>
+              <w:rPr>
+                <w:b/>
+                <w:bCs/>
+              </w:rPr>
+            </w:pPr>
+          </w:p>
+        </w:tc>
+      </w:tr>
+      <w:tr>
+        <w:tc>
+          <w:tcPr>
+            <w:tcW w:w="2963" w:type="dxa"/>
+          </w:tcPr>
+          <w:p>
+            <w:pPr>
+              <w:rPr>
+                <w:b/>
+                <w:bCs/>
+              </w:rPr>
+            </w:pPr>
+            <w:r>
+              <w:rPr>
+                <w:b/>
+                <w:bCs/>
+              </w:rPr>
+              <w:t>IR per 1,000</w:t>
+            </w:r>
+          </w:p>
+        </w:tc>
+        <w:tc>
+          <w:tcPr>
+            <w:tcW w:w="1278" w:type="dxa"/>
+          </w:tcPr>
+          <w:p>
+            <w:pPr>
+              <w:rPr>
+                <w:b/>
+                <w:bCs/>
+              </w:rPr>
+            </w:pPr>
+          </w:p>
+        </w:tc>
+        <w:tc>
+          <w:tcPr>
+            <w:tcW w:w="1278" w:type="dxa"/>
+          </w:tcPr>
+          <w:p>
+            <w:pPr>
+              <w:rPr>
+                <w:b/>
+                <w:bCs/>
+              </w:rPr>
+            </w:pPr>
+          </w:p>
+        </w:tc>
+        <w:tc>
+          <w:tcPr>
+            <w:tcW w:w="1277" w:type="dxa"/>
+          </w:tcPr>
+          <w:p>
+            <w:pPr>
+              <w:rPr>
+                <w:b/>
+                <w:bCs/>
+              </w:rPr>
+            </w:pPr>
+          </w:p>
+        </w:tc>
+        <w:tc>
+          <w:tcPr>
+            <w:tcW w:w="1277" w:type="dxa"/>
+          </w:tcPr>
+          <w:p>
+            <w:pPr>
+              <w:rPr>
+                <w:b/>
+                <w:bCs/>
+              </w:rPr>
+            </w:pPr>
+          </w:p>
+        </w:tc>
+        <w:tc>
+          <w:tcPr>
+            <w:tcW w:w="1277" w:type="dxa"/>
+          </w:tcPr>
+          <w:p>
+            <w:pPr>
+              <w:rPr>
+                <w:b/>
+                <w:bCs/>
+              </w:rPr>
+            </w:pPr>
+          </w:p>
+        </w:tc>
+      </w:tr>
+      <w:tr>
+        <w:tc>
+          <w:tcPr>
+            <w:tcW w:w="2963" w:type="dxa"/>
+          </w:tcPr>
+          <w:p>
+            <w:pPr>
+              <w:rPr>
+                <w:b/>
+                <w:bCs/>
+              </w:rPr>
+            </w:pPr>
+            <w:r>
+              <w:rPr>
+                <w:b/>
+                <w:bCs/>
+              </w:rPr>
               <w:t>Missing</w:t>
-            </w:r>
-          </w:p>
-        </w:tc>
-        <w:tc>
-          <w:tcPr>
-            <w:tcW w:w="1278" w:type="dxa"/>
-          </w:tcPr>
-          <w:p>
-            <w:pPr>
-              <w:rPr>
-                <w:b/>
-                <w:bCs/>
-              </w:rPr>
-            </w:pPr>
-          </w:p>
-        </w:tc>
-        <w:tc>
-          <w:tcPr>
-            <w:tcW w:w="1278" w:type="dxa"/>
-          </w:tcPr>
-          <w:p>
-            <w:pPr>
-              <w:rPr>
-                <w:b/>
-                <w:bCs/>
-              </w:rPr>
-            </w:pPr>
-          </w:p>
-        </w:tc>
-        <w:tc>
-          <w:tcPr>
-            <w:tcW w:w="1277" w:type="dxa"/>
-          </w:tcPr>
-          <w:p>
-            <w:pPr>
-              <w:rPr>
-                <w:b/>
-                <w:bCs/>
-              </w:rPr>
-            </w:pPr>
-          </w:p>
-        </w:tc>
-        <w:tc>
-          <w:tcPr>
-            <w:tcW w:w="1277" w:type="dxa"/>
-          </w:tcPr>
-          <w:p>
-            <w:pPr>
-              <w:rPr>
-                <w:b/>
-                <w:bCs/>
-              </w:rPr>
-            </w:pPr>
-          </w:p>
-        </w:tc>
-        <w:tc>
-          <w:tcPr>
-            <w:tcW w:w="1277" w:type="dxa"/>
-          </w:tcPr>
-          <w:p>
-            <w:pPr>
-              <w:rPr>
-                <w:b/>
-                <w:bCs/>
-              </w:rPr>
-            </w:pPr>
-          </w:p>
-        </w:tc>
-      </w:tr>
-      <w:tr>
-        <w:tc>
-          <w:tcPr>
-            <w:tcW w:w="2963" w:type="dxa"/>
-          </w:tcPr>
-          <w:p>
-            <w:pPr>
-              <w:rPr>
-                <w:b/>
-                <w:bCs/>
-              </w:rPr>
-            </w:pPr>
-            <w:r>
-              <w:rPr>
-                <w:b/>
-                <w:bCs/>
-              </w:rPr>
-              <w:t xml:space="preserve">Prevalence </w:t>
-            </w:r>
-          </w:p>
-        </w:tc>
-        <w:tc>
-          <w:tcPr>
-            <w:tcW w:w="1278" w:type="dxa"/>
-          </w:tcPr>
-          <w:p>
-            <w:pPr>
-              <w:rPr>
-                <w:b/>
-                <w:bCs/>
-              </w:rPr>
-            </w:pPr>
-          </w:p>
-        </w:tc>
-        <w:tc>
-          <w:tcPr>
-            <w:tcW w:w="1278" w:type="dxa"/>
-          </w:tcPr>
-          <w:p>
-            <w:pPr>
-              <w:rPr>
-                <w:b/>
-                <w:bCs/>
-              </w:rPr>
-            </w:pPr>
-          </w:p>
-        </w:tc>
-        <w:tc>
-          <w:tcPr>
-            <w:tcW w:w="1277" w:type="dxa"/>
-          </w:tcPr>
-          <w:p>
-            <w:pPr>
-              <w:rPr>
-                <w:b/>
-                <w:bCs/>
-              </w:rPr>
-            </w:pPr>
-          </w:p>
-        </w:tc>
-        <w:tc>
-          <w:tcPr>
-            <w:tcW w:w="1277" w:type="dxa"/>
-          </w:tcPr>
-          <w:p>
-            <w:pPr>
-              <w:rPr>
-                <w:b/>
-                <w:bCs/>
-              </w:rPr>
-            </w:pPr>
-          </w:p>
-        </w:tc>
-        <w:tc>
-          <w:tcPr>
-            <w:tcW w:w="1277" w:type="dxa"/>
-          </w:tcPr>
-          <w:p>
-            <w:pPr>
-              <w:rPr>
-                <w:b/>
-                <w:bCs/>
-              </w:rPr>
-            </w:pPr>
-          </w:p>
-        </w:tc>
-      </w:tr>
-      <w:tr>
-        <w:tc>
-          <w:tcPr>
-            <w:tcW w:w="2963" w:type="dxa"/>
-          </w:tcPr>
-          <w:p>
-            <w:pPr>
-              <w:rPr>
-                <w:b/>
-                <w:bCs/>
-              </w:rPr>
-            </w:pPr>
-            <w:r>
-              <w:rPr>
-                <w:b/>
-                <w:bCs/>
-              </w:rPr>
-              <w:t>IR per 1,000</w:t>
             </w:r>
           </w:p>
         </w:tc>
@@ -3857,14 +3814,7 @@
           <w:b/>
           <w:bCs/>
         </w:rPr>
-        <w:t>Asthma survey summary survey count</w:t>
-      </w:r>
-      <w:r>
-        <w:rPr>
-          <w:b/>
-          <w:bCs/>
-        </w:rPr>
-        <w:t xml:space="preserve"> by state</w:t>
+        <w:t>Asthma survey summary survey count by state</w:t>
       </w:r>
     </w:p>
     <w:p>
@@ -3946,6 +3896,27 @@
     </w:p>
     <w:p>
       <w:pPr>
+        <w:rPr>
+          <w:b/>
+          <w:bCs/>
+          <w:i/>
+          <w:iCs/>
+          <w:u w:val="single"/>
+        </w:rPr>
+      </w:pPr>
+      <w:r>
+        <w:rPr>
+          <w:b/>
+          <w:bCs/>
+          <w:i/>
+          <w:iCs/>
+          <w:u w:val="single"/>
+        </w:rPr>
+        <w:t>Boxplots</w:t>
+      </w:r>
+    </w:p>
+    <w:p>
+      <w:pPr>
         <w:pStyle w:val="ListParagraph"/>
         <w:numPr>
           <w:ilvl w:val="0"/>
@@ -3975,8 +3946,16 @@
         <w:rPr>
           <w:b/>
           <w:bCs/>
-        </w:rPr>
-        <w:t xml:space="preserve"> concentration by state</w:t>
+          <w:vertAlign w:val="subscript"/>
+        </w:rPr>
+        <w:t xml:space="preserve"> </w:t>
+      </w:r>
+      <w:r>
+        <w:rPr>
+          <w:b/>
+          <w:bCs/>
+        </w:rPr>
+        <w:t xml:space="preserve">concentration </w:t>
       </w:r>
     </w:p>
     <w:p>
@@ -4010,8 +3989,23 @@
         <w:rPr>
           <w:b/>
           <w:bCs/>
-        </w:rPr>
-        <w:t xml:space="preserve"> concentration by state and living location</w:t>
+          <w:vertAlign w:val="subscript"/>
+        </w:rPr>
+        <w:t xml:space="preserve"> </w:t>
+      </w:r>
+      <w:r>
+        <w:rPr>
+          <w:b/>
+          <w:bCs/>
+        </w:rPr>
+        <w:t xml:space="preserve">concentration </w:t>
+      </w:r>
+      <w:r>
+        <w:rPr>
+          <w:b/>
+          <w:bCs/>
+        </w:rPr>
+        <w:t>by living location</w:t>
       </w:r>
     </w:p>
     <w:p>
@@ -4045,8 +4039,37 @@
         <w:rPr>
           <w:b/>
           <w:bCs/>
-        </w:rPr>
-        <w:t xml:space="preserve"> concentration by state and median income</w:t>
+          <w:vertAlign w:val="subscript"/>
+        </w:rPr>
+        <w:t xml:space="preserve"> </w:t>
+      </w:r>
+      <w:r>
+        <w:rPr>
+          <w:b/>
+          <w:bCs/>
+        </w:rPr>
+        <w:t xml:space="preserve">concentration </w:t>
+      </w:r>
+      <w:r>
+        <w:rPr>
+          <w:b/>
+          <w:bCs/>
+        </w:rPr>
+        <w:t>by median income</w:t>
+      </w:r>
+      <w:r>
+        <w:rPr>
+          <w:b/>
+          <w:bCs/>
+        </w:rPr>
+        <w:t xml:space="preserve"> </w:t>
+      </w:r>
+      <w:r>
+        <w:rPr>
+          <w:b/>
+          <w:bCs/>
+        </w:rPr>
+        <w:t>grp</w:t>
       </w:r>
     </w:p>
     <w:p>
@@ -4061,15 +4084,617 @@
           <w:bCs/>
         </w:rPr>
       </w:pPr>
+      <w:r>
+        <w:rPr>
+          <w:b/>
+          <w:bCs/>
+        </w:rPr>
+        <w:t>NO</w:t>
+      </w:r>
+      <w:r>
+        <w:rPr>
+          <w:b/>
+          <w:bCs/>
+          <w:vertAlign w:val="subscript"/>
+        </w:rPr>
+        <w:t>2</w:t>
+      </w:r>
+      <w:r>
+        <w:rPr>
+          <w:b/>
+          <w:bCs/>
+          <w:vertAlign w:val="subscript"/>
+        </w:rPr>
+        <w:t xml:space="preserve"> </w:t>
+      </w:r>
+      <w:r>
+        <w:rPr>
+          <w:b/>
+          <w:bCs/>
+        </w:rPr>
+        <w:t xml:space="preserve">concentration </w:t>
+      </w:r>
+      <w:r>
+        <w:rPr>
+          <w:b/>
+          <w:bCs/>
+        </w:rPr>
+        <w:t>by living location stratified into median income</w:t>
+      </w:r>
+      <w:r>
+        <w:rPr>
+          <w:b/>
+          <w:bCs/>
+        </w:rPr>
+        <w:t xml:space="preserve"> </w:t>
+      </w:r>
+      <w:r>
+        <w:rPr>
+          <w:b/>
+          <w:bCs/>
+        </w:rPr>
+        <w:t>grp</w:t>
+      </w:r>
+    </w:p>
+    <w:p>
+      <w:pPr>
+        <w:pStyle w:val="ListParagraph"/>
+        <w:numPr>
+          <w:ilvl w:val="0"/>
+          <w:numId w:val="4"/>
+        </w:numPr>
+        <w:rPr>
+          <w:b/>
+          <w:bCs/>
+        </w:rPr>
+      </w:pPr>
+      <w:r>
+        <w:rPr>
+          <w:b/>
+          <w:bCs/>
+        </w:rPr>
+        <w:lastRenderedPageBreak/>
+        <w:t>NO</w:t>
+      </w:r>
+      <w:r>
+        <w:rPr>
+          <w:b/>
+          <w:bCs/>
+          <w:vertAlign w:val="subscript"/>
+        </w:rPr>
+        <w:t xml:space="preserve">2 </w:t>
+      </w:r>
+      <w:r>
+        <w:rPr>
+          <w:b/>
+          <w:bCs/>
+        </w:rPr>
+        <w:t>concentration by median income</w:t>
+      </w:r>
+      <w:r>
+        <w:rPr>
+          <w:b/>
+          <w:bCs/>
+        </w:rPr>
+        <w:t xml:space="preserve"> </w:t>
+      </w:r>
+      <w:r>
+        <w:rPr>
+          <w:b/>
+          <w:bCs/>
+        </w:rPr>
+        <w:t>grp</w:t>
+      </w:r>
+      <w:r>
+        <w:rPr>
+          <w:b/>
+          <w:bCs/>
+        </w:rPr>
+        <w:t xml:space="preserve"> stratified into </w:t>
+      </w:r>
+      <w:r>
+        <w:rPr>
+          <w:b/>
+          <w:bCs/>
+        </w:rPr>
+        <w:t>living location</w:t>
+      </w:r>
+    </w:p>
+    <w:p>
+      <w:pPr>
+        <w:pStyle w:val="ListParagraph"/>
+        <w:numPr>
+          <w:ilvl w:val="0"/>
+          <w:numId w:val="4"/>
+        </w:numPr>
+        <w:rPr>
+          <w:b/>
+          <w:bCs/>
+        </w:rPr>
+      </w:pPr>
+      <w:r>
+        <w:rPr>
+          <w:b/>
+          <w:bCs/>
+        </w:rPr>
+        <w:t>NO</w:t>
+      </w:r>
+      <w:r>
+        <w:rPr>
+          <w:b/>
+          <w:bCs/>
+          <w:vertAlign w:val="subscript"/>
+        </w:rPr>
+        <w:t>2</w:t>
+      </w:r>
+      <w:r>
+        <w:rPr>
+          <w:b/>
+          <w:bCs/>
+        </w:rPr>
+        <w:t xml:space="preserve"> concentration by state</w:t>
+      </w:r>
+    </w:p>
+    <w:p>
+      <w:pPr>
+        <w:pStyle w:val="ListParagraph"/>
+        <w:numPr>
+          <w:ilvl w:val="0"/>
+          <w:numId w:val="4"/>
+        </w:numPr>
+        <w:rPr>
+          <w:b/>
+          <w:bCs/>
+        </w:rPr>
+      </w:pPr>
+      <w:r>
+        <w:rPr>
+          <w:b/>
+          <w:bCs/>
+        </w:rPr>
+        <w:t>NO</w:t>
+      </w:r>
+      <w:r>
+        <w:rPr>
+          <w:b/>
+          <w:bCs/>
+          <w:vertAlign w:val="subscript"/>
+        </w:rPr>
+        <w:t>2</w:t>
+      </w:r>
+      <w:r>
+        <w:rPr>
+          <w:b/>
+          <w:bCs/>
+        </w:rPr>
+        <w:t xml:space="preserve"> concentration by state and living location</w:t>
+      </w:r>
+    </w:p>
+    <w:p>
+      <w:pPr>
+        <w:pStyle w:val="ListParagraph"/>
+        <w:numPr>
+          <w:ilvl w:val="0"/>
+          <w:numId w:val="4"/>
+        </w:numPr>
+        <w:rPr>
+          <w:b/>
+          <w:bCs/>
+        </w:rPr>
+      </w:pPr>
+      <w:r>
+        <w:rPr>
+          <w:b/>
+          <w:bCs/>
+        </w:rPr>
+        <w:t>NO</w:t>
+      </w:r>
+      <w:r>
+        <w:rPr>
+          <w:b/>
+          <w:bCs/>
+          <w:vertAlign w:val="subscript"/>
+        </w:rPr>
+        <w:t>2</w:t>
+      </w:r>
+      <w:r>
+        <w:rPr>
+          <w:b/>
+          <w:bCs/>
+        </w:rPr>
+        <w:t xml:space="preserve"> concentration by state and median income</w:t>
+      </w:r>
+      <w:r>
+        <w:rPr>
+          <w:b/>
+          <w:bCs/>
+        </w:rPr>
+        <w:t xml:space="preserve"> </w:t>
+      </w:r>
+      <w:r>
+        <w:rPr>
+          <w:b/>
+          <w:bCs/>
+        </w:rPr>
+        <w:t>grp</w:t>
+      </w:r>
+    </w:p>
+    <w:p>
+      <w:pPr>
+        <w:pStyle w:val="ListParagraph"/>
+        <w:numPr>
+          <w:ilvl w:val="0"/>
+          <w:numId w:val="4"/>
+        </w:numPr>
+        <w:rPr>
+          <w:b/>
+          <w:bCs/>
+        </w:rPr>
+      </w:pPr>
+      <w:r>
+        <w:rPr>
+          <w:b/>
+          <w:bCs/>
+        </w:rPr>
+        <w:t>Attributable Fraction (AF)</w:t>
+      </w:r>
+    </w:p>
+    <w:p>
+      <w:pPr>
+        <w:pStyle w:val="ListParagraph"/>
+        <w:numPr>
+          <w:ilvl w:val="0"/>
+          <w:numId w:val="4"/>
+        </w:numPr>
+        <w:rPr>
+          <w:b/>
+          <w:bCs/>
+        </w:rPr>
+      </w:pPr>
+      <w:r>
+        <w:rPr>
+          <w:b/>
+          <w:bCs/>
+        </w:rPr>
+        <w:t>AF</w:t>
+      </w:r>
+      <w:r>
+        <w:rPr>
+          <w:b/>
+          <w:bCs/>
+          <w:vertAlign w:val="subscript"/>
+        </w:rPr>
+        <w:t xml:space="preserve"> </w:t>
+      </w:r>
+      <w:r>
+        <w:rPr>
+          <w:b/>
+          <w:bCs/>
+        </w:rPr>
+        <w:t>concentration by living location</w:t>
+      </w:r>
+    </w:p>
+    <w:p>
+      <w:pPr>
+        <w:pStyle w:val="ListParagraph"/>
+        <w:numPr>
+          <w:ilvl w:val="0"/>
+          <w:numId w:val="4"/>
+        </w:numPr>
+        <w:rPr>
+          <w:b/>
+          <w:bCs/>
+        </w:rPr>
+      </w:pPr>
+      <w:r>
+        <w:rPr>
+          <w:b/>
+          <w:bCs/>
+        </w:rPr>
+        <w:t>AF</w:t>
+      </w:r>
+      <w:r>
+        <w:rPr>
+          <w:b/>
+          <w:bCs/>
+          <w:vertAlign w:val="subscript"/>
+        </w:rPr>
+        <w:t xml:space="preserve"> </w:t>
+      </w:r>
+      <w:r>
+        <w:rPr>
+          <w:b/>
+          <w:bCs/>
+        </w:rPr>
+        <w:t>concentration by median income</w:t>
+      </w:r>
+      <w:r>
+        <w:rPr>
+          <w:b/>
+          <w:bCs/>
+        </w:rPr>
+        <w:t xml:space="preserve"> </w:t>
+      </w:r>
+      <w:r>
+        <w:rPr>
+          <w:b/>
+          <w:bCs/>
+        </w:rPr>
+        <w:t>grp</w:t>
+      </w:r>
+    </w:p>
+    <w:p>
+      <w:pPr>
+        <w:pStyle w:val="ListParagraph"/>
+        <w:numPr>
+          <w:ilvl w:val="0"/>
+          <w:numId w:val="4"/>
+        </w:numPr>
+        <w:rPr>
+          <w:b/>
+          <w:bCs/>
+        </w:rPr>
+      </w:pPr>
+      <w:r>
+        <w:rPr>
+          <w:b/>
+          <w:bCs/>
+        </w:rPr>
+        <w:t>AF</w:t>
+      </w:r>
+      <w:r>
+        <w:rPr>
+          <w:b/>
+          <w:bCs/>
+          <w:vertAlign w:val="subscript"/>
+        </w:rPr>
+        <w:t xml:space="preserve"> </w:t>
+      </w:r>
+      <w:r>
+        <w:rPr>
+          <w:b/>
+          <w:bCs/>
+        </w:rPr>
+        <w:t>concentration by living location stratified into median income</w:t>
+      </w:r>
+      <w:r>
+        <w:rPr>
+          <w:b/>
+          <w:bCs/>
+        </w:rPr>
+        <w:t xml:space="preserve"> </w:t>
+      </w:r>
+      <w:r>
+        <w:rPr>
+          <w:b/>
+          <w:bCs/>
+        </w:rPr>
+        <w:t>grp</w:t>
+      </w:r>
+    </w:p>
+    <w:p>
+      <w:pPr>
+        <w:pStyle w:val="ListParagraph"/>
+        <w:numPr>
+          <w:ilvl w:val="0"/>
+          <w:numId w:val="4"/>
+        </w:numPr>
+        <w:rPr>
+          <w:b/>
+          <w:bCs/>
+        </w:rPr>
+      </w:pPr>
+      <w:r>
+        <w:rPr>
+          <w:b/>
+          <w:bCs/>
+        </w:rPr>
+        <w:t>AF</w:t>
+      </w:r>
+      <w:r>
+        <w:rPr>
+          <w:b/>
+          <w:bCs/>
+          <w:vertAlign w:val="subscript"/>
+        </w:rPr>
+        <w:t xml:space="preserve"> </w:t>
+      </w:r>
+      <w:r>
+        <w:rPr>
+          <w:b/>
+          <w:bCs/>
+        </w:rPr>
+        <w:t>concentration by median income</w:t>
+      </w:r>
+      <w:r>
+        <w:rPr>
+          <w:b/>
+          <w:bCs/>
+        </w:rPr>
+        <w:t xml:space="preserve"> </w:t>
+      </w:r>
+      <w:r>
+        <w:rPr>
+          <w:b/>
+          <w:bCs/>
+        </w:rPr>
+        <w:t>grp</w:t>
+      </w:r>
+      <w:r>
+        <w:rPr>
+          <w:b/>
+          <w:bCs/>
+        </w:rPr>
+        <w:t xml:space="preserve"> </w:t>
+      </w:r>
+      <w:r>
+        <w:rPr>
+          <w:b/>
+          <w:bCs/>
+        </w:rPr>
+        <w:t xml:space="preserve">stratified into </w:t>
+      </w:r>
+      <w:r>
+        <w:rPr>
+          <w:b/>
+          <w:bCs/>
+        </w:rPr>
+        <w:t>living location</w:t>
+      </w:r>
+    </w:p>
+    <w:p>
+      <w:pPr>
+        <w:pStyle w:val="ListParagraph"/>
+        <w:numPr>
+          <w:ilvl w:val="0"/>
+          <w:numId w:val="4"/>
+        </w:numPr>
+        <w:rPr>
+          <w:b/>
+          <w:bCs/>
+        </w:rPr>
+      </w:pPr>
+      <w:r>
+        <w:rPr>
+          <w:b/>
+          <w:bCs/>
+        </w:rPr>
+        <w:t>AF by state and living location</w:t>
+      </w:r>
+    </w:p>
+    <w:p>
+      <w:pPr>
+        <w:pStyle w:val="ListParagraph"/>
+        <w:numPr>
+          <w:ilvl w:val="0"/>
+          <w:numId w:val="4"/>
+        </w:numPr>
+        <w:rPr>
+          <w:b/>
+          <w:bCs/>
+        </w:rPr>
+      </w:pPr>
+      <w:r>
+        <w:rPr>
+          <w:b/>
+          <w:bCs/>
+        </w:rPr>
+        <w:t>AF by state and median income grp</w:t>
+      </w:r>
+    </w:p>
+    <w:p>
+      <w:pPr>
+        <w:rPr>
+          <w:b/>
+          <w:bCs/>
+          <w:i/>
+          <w:iCs/>
+          <w:u w:val="single"/>
+        </w:rPr>
+      </w:pPr>
+      <w:r>
+        <w:rPr>
+          <w:b/>
+          <w:bCs/>
+          <w:i/>
+          <w:iCs/>
+          <w:u w:val="single"/>
+        </w:rPr>
+        <w:t>Scatter plots</w:t>
+      </w:r>
+    </w:p>
+    <w:p>
+      <w:pPr>
+        <w:pStyle w:val="ListParagraph"/>
+        <w:numPr>
+          <w:ilvl w:val="0"/>
+          <w:numId w:val="4"/>
+        </w:numPr>
+        <w:rPr>
+          <w:b/>
+          <w:bCs/>
+        </w:rPr>
+      </w:pPr>
+      <w:r>
+        <w:rPr>
+          <w:b/>
+          <w:bCs/>
+        </w:rPr>
+        <w:t>Median income by NO</w:t>
+      </w:r>
+      <w:r>
+        <w:rPr>
+          <w:b/>
+          <w:bCs/>
+          <w:vertAlign w:val="subscript"/>
+        </w:rPr>
+        <w:t>2</w:t>
+      </w:r>
+      <w:r>
+        <w:rPr>
+          <w:b/>
+          <w:bCs/>
+          <w:vertAlign w:val="subscript"/>
+        </w:rPr>
+        <w:t xml:space="preserve"> </w:t>
+      </w:r>
+      <w:r>
+        <w:rPr>
+          <w:b/>
+          <w:bCs/>
+        </w:rPr>
+        <w:t>concentration by living location</w:t>
+      </w:r>
+      <w:r>
+        <w:rPr>
+          <w:b/>
+          <w:bCs/>
+        </w:rPr>
+        <w:t xml:space="preserve"> (color</w:t>
+      </w:r>
+      <w:r>
+        <w:rPr>
+          <w:b/>
+          <w:bCs/>
+        </w:rPr>
+        <w:t xml:space="preserve">) </w:t>
+      </w:r>
+    </w:p>
+    <w:p>
+      <w:pPr>
+        <w:pStyle w:val="ListParagraph"/>
+        <w:numPr>
+          <w:ilvl w:val="0"/>
+          <w:numId w:val="4"/>
+        </w:numPr>
+        <w:rPr>
+          <w:b/>
+          <w:bCs/>
+        </w:rPr>
+      </w:pPr>
+      <w:r>
+        <w:rPr>
+          <w:b/>
+          <w:bCs/>
+        </w:rPr>
+        <w:t>Median income by AF</w:t>
+      </w:r>
+      <w:r>
+        <w:rPr>
+          <w:b/>
+          <w:bCs/>
+        </w:rPr>
+        <w:t xml:space="preserve"> </w:t>
+      </w:r>
+      <w:r>
+        <w:rPr>
+          <w:b/>
+          <w:bCs/>
+        </w:rPr>
+        <w:t>by living location (color)</w:t>
+      </w:r>
       <w:bookmarkStart w:id="0" w:name="_GoBack"/>
       <w:bookmarkEnd w:id="0"/>
-      <w:r>
-        <w:rPr>
-          <w:b/>
-          <w:bCs/>
-        </w:rPr>
-        <w:t xml:space="preserve"> </w:t>
-      </w:r>
     </w:p>
     <w:p/>
     <w:sectPr>
@@ -4083,7 +4708,7 @@
 </file>
 
 <file path=word/numbering.xml><?xml version="1.0" encoding="utf-8"?>
-<w:numbering xmlns:wpc="http://schemas.microsoft.com/office/word/2010/wordprocessingCanvas" xmlns:cx="http://schemas.microsoft.com/office/drawing/2014/chartex" xmlns:cx1="http://schemas.microsoft.com/office/drawing/2015/9/8/chartex" xmlns:mc="http://schemas.openxmlformats.org/markup-compatibility/2006" xmlns:o="urn:schemas-microsoft-com:office:office" xmlns:r="http://schemas.openxmlformats.org/officeDocument/2006/relationships" xmlns:m="http://schemas.openxmlformats.org/officeDocument/2006/math" xmlns:v="urn:schemas-microsoft-com:vml" xmlns:wp14="http://schemas.microsoft.com/office/word/2010/wordprocessingDrawing" xmlns:wp="http://schemas.openxmlformats.org/drawingml/2006/wordprocessingDrawing" xmlns:w10="urn:schemas-microsoft-com:office:word" xmlns:w="http://schemas.openxmlformats.org/wordprocessingml/2006/main" xmlns:w14="http://schemas.microsoft.com/office/word/2010/wordml" xmlns:w15="http://schemas.microsoft.com/office/word/2012/wordml" xmlns:w16se="http://schemas.microsoft.com/office/word/2015/wordml/symex" xmlns:wpg="http://schemas.microsoft.com/office/word/2010/wordprocessingGroup" xmlns:wpi="http://schemas.microsoft.com/office/word/2010/wordprocessingInk" xmlns:wne="http://schemas.microsoft.com/office/word/2006/wordml" xmlns:wps="http://schemas.microsoft.com/office/word/2010/wordprocessingShape" mc:Ignorable="w14 w15 w16se wp14">
+<w:numbering xmlns:wpc="http://schemas.microsoft.com/office/word/2010/wordprocessingCanvas" xmlns:cx="http://schemas.microsoft.com/office/drawing/2014/chartex" xmlns:cx1="http://schemas.microsoft.com/office/drawing/2015/9/8/chartex" xmlns:cx2="http://schemas.microsoft.com/office/drawing/2015/10/21/chartex" xmlns:cx3="http://schemas.microsoft.com/office/drawing/2016/5/9/chartex" xmlns:cx4="http://schemas.microsoft.com/office/drawing/2016/5/10/chartex" xmlns:cx5="http://schemas.microsoft.com/office/drawing/2016/5/11/chartex" xmlns:cx6="http://schemas.microsoft.com/office/drawing/2016/5/12/chartex" xmlns:cx7="http://schemas.microsoft.com/office/drawing/2016/5/13/chartex" xmlns:cx8="http://schemas.microsoft.com/office/drawing/2016/5/14/chartex" xmlns:mc="http://schemas.openxmlformats.org/markup-compatibility/2006" xmlns:aink="http://schemas.microsoft.com/office/drawing/2016/ink" xmlns:am3d="http://schemas.microsoft.com/office/drawing/2017/model3d" xmlns:o="urn:schemas-microsoft-com:office:office" xmlns:r="http://schemas.openxmlformats.org/officeDocument/2006/relationships" xmlns:m="http://schemas.openxmlformats.org/officeDocument/2006/math" xmlns:v="urn:schemas-microsoft-com:vml" xmlns:wp14="http://schemas.microsoft.com/office/word/2010/wordprocessingDrawing" xmlns:wp="http://schemas.openxmlformats.org/drawingml/2006/wordprocessingDrawing" xmlns:w10="urn:schemas-microsoft-com:office:word" xmlns:w="http://schemas.openxmlformats.org/wordprocessingml/2006/main" xmlns:w14="http://schemas.microsoft.com/office/word/2010/wordml" xmlns:w15="http://schemas.microsoft.com/office/word/2012/wordml" xmlns:w16cid="http://schemas.microsoft.com/office/word/2016/wordml/cid" xmlns:w16se="http://schemas.microsoft.com/office/word/2015/wordml/symex" xmlns:wpg="http://schemas.microsoft.com/office/word/2010/wordprocessingGroup" xmlns:wpi="http://schemas.microsoft.com/office/word/2010/wordprocessingInk" xmlns:wne="http://schemas.microsoft.com/office/word/2006/wordml" xmlns:wps="http://schemas.microsoft.com/office/word/2010/wordprocessingShape" mc:Ignorable="w14 w15 w16se w16cid wp14">
   <w:abstractNum w:abstractNumId="0" w15:restartNumberingAfterBreak="0">
     <w:nsid w:val="063F5E7B"/>
     <w:multiLevelType w:val="hybridMultilevel"/>
@@ -4447,7 +5072,7 @@
 </file>
 
 <file path=word/styles.xml><?xml version="1.0" encoding="utf-8"?>
-<w:styles xmlns:mc="http://schemas.openxmlformats.org/markup-compatibility/2006" xmlns:r="http://schemas.openxmlformats.org/officeDocument/2006/relationships" xmlns:w="http://schemas.openxmlformats.org/wordprocessingml/2006/main" xmlns:w14="http://schemas.microsoft.com/office/word/2010/wordml" xmlns:w15="http://schemas.microsoft.com/office/word/2012/wordml" xmlns:w16se="http://schemas.microsoft.com/office/word/2015/wordml/symex" mc:Ignorable="w14 w15 w16se">
+<w:styles xmlns:mc="http://schemas.openxmlformats.org/markup-compatibility/2006" xmlns:r="http://schemas.openxmlformats.org/officeDocument/2006/relationships" xmlns:w="http://schemas.openxmlformats.org/wordprocessingml/2006/main" xmlns:w14="http://schemas.microsoft.com/office/word/2010/wordml" xmlns:w15="http://schemas.microsoft.com/office/word/2012/wordml" xmlns:w16cid="http://schemas.microsoft.com/office/word/2016/wordml/cid" xmlns:w16se="http://schemas.microsoft.com/office/word/2015/wordml/symex" mc:Ignorable="w14 w15 w16se w16cid">
   <w:docDefaults>
     <w:rPrDefault>
       <w:rPr>
@@ -4463,7 +5088,7 @@
       </w:pPr>
     </w:pPrDefault>
   </w:docDefaults>
-  <w:latentStyles w:defLockedState="0" w:defUIPriority="99" w:defSemiHidden="0" w:defUnhideWhenUsed="0" w:defQFormat="0" w:count="371">
+  <w:latentStyles w:defLockedState="0" w:defUIPriority="99" w:defSemiHidden="0" w:defUnhideWhenUsed="0" w:defQFormat="0" w:count="376">
     <w:lsdException w:name="Normal" w:uiPriority="0" w:qFormat="1"/>
     <w:lsdException w:name="heading 1" w:uiPriority="9" w:qFormat="1"/>
     <w:lsdException w:name="heading 2" w:semiHidden="1" w:uiPriority="9" w:unhideWhenUsed="1" w:qFormat="1"/>
@@ -4569,7 +5194,6 @@
     <w:lsdException w:name="HTML Sample" w:semiHidden="1" w:unhideWhenUsed="1"/>
     <w:lsdException w:name="HTML Typewriter" w:semiHidden="1" w:unhideWhenUsed="1"/>
     <w:lsdException w:name="HTML Variable" w:semiHidden="1" w:unhideWhenUsed="1"/>
-    <w:lsdException w:name="Normal Table" w:semiHidden="1" w:unhideWhenUsed="1"/>
     <w:lsdException w:name="annotation subject" w:semiHidden="1" w:unhideWhenUsed="1"/>
     <w:lsdException w:name="No List" w:semiHidden="1" w:unhideWhenUsed="1"/>
     <w:lsdException w:name="Outline List 1" w:semiHidden="1" w:unhideWhenUsed="1"/>
@@ -4612,11 +5236,8 @@
     <w:lsdException w:name="Table Contemporary" w:semiHidden="1" w:unhideWhenUsed="1"/>
     <w:lsdException w:name="Table Elegant" w:semiHidden="1" w:unhideWhenUsed="1"/>
     <w:lsdException w:name="Table Professional" w:semiHidden="1" w:unhideWhenUsed="1"/>
-    <w:lsdException w:name="Table Subtle 1" w:semiHidden="1" w:unhideWhenUsed="1"/>
     <w:lsdException w:name="Table Subtle 2" w:semiHidden="1" w:unhideWhenUsed="1"/>
     <w:lsdException w:name="Table Web 1" w:semiHidden="1" w:unhideWhenUsed="1"/>
-    <w:lsdException w:name="Table Web 2" w:semiHidden="1" w:unhideWhenUsed="1"/>
-    <w:lsdException w:name="Table Web 3" w:semiHidden="1" w:unhideWhenUsed="1"/>
     <w:lsdException w:name="Balloon Text" w:semiHidden="1" w:unhideWhenUsed="1"/>
     <w:lsdException w:name="Table Grid" w:uiPriority="39"/>
     <w:lsdException w:name="Table Theme" w:semiHidden="1" w:unhideWhenUsed="1"/>
@@ -4835,6 +5456,11 @@
     <w:lsdException w:name="List Table 5 Dark Accent 6" w:uiPriority="50"/>
     <w:lsdException w:name="List Table 6 Colorful Accent 6" w:uiPriority="51"/>
     <w:lsdException w:name="List Table 7 Colorful Accent 6" w:uiPriority="52"/>
+    <w:lsdException w:name="Mention" w:semiHidden="1" w:unhideWhenUsed="1"/>
+    <w:lsdException w:name="Smart Hyperlink" w:semiHidden="1" w:unhideWhenUsed="1"/>
+    <w:lsdException w:name="Hashtag" w:semiHidden="1" w:unhideWhenUsed="1"/>
+    <w:lsdException w:name="Unresolved Mention" w:semiHidden="1" w:unhideWhenUsed="1"/>
+    <w:lsdException w:name="Smart Link" w:semiHidden="1" w:unhideWhenUsed="1"/>
   </w:latentStyles>
   <w:style w:type="paragraph" w:default="1" w:styleId="Normal">
     <w:name w:val="Normal"/>

</xml_diff>

<commit_message>
Worked on the Methods and Results paper
</commit_message>
<xml_diff>
--- a/Results/Methods and Results.docx
+++ b/Results/Methods and Results.docx
@@ -1,6 +1,6 @@
 
 <file path=word/document.xml><?xml version="1.0" encoding="utf-8"?>
-<w:document xmlns:wpc="http://schemas.microsoft.com/office/word/2010/wordprocessingCanvas" xmlns:cx="http://schemas.microsoft.com/office/drawing/2014/chartex" xmlns:cx1="http://schemas.microsoft.com/office/drawing/2015/9/8/chartex" xmlns:cx2="http://schemas.microsoft.com/office/drawing/2015/10/21/chartex" xmlns:cx3="http://schemas.microsoft.com/office/drawing/2016/5/9/chartex" xmlns:cx4="http://schemas.microsoft.com/office/drawing/2016/5/10/chartex" xmlns:cx5="http://schemas.microsoft.com/office/drawing/2016/5/11/chartex" xmlns:cx6="http://schemas.microsoft.com/office/drawing/2016/5/12/chartex" xmlns:cx7="http://schemas.microsoft.com/office/drawing/2016/5/13/chartex" xmlns:cx8="http://schemas.microsoft.com/office/drawing/2016/5/14/chartex" xmlns:mc="http://schemas.openxmlformats.org/markup-compatibility/2006" xmlns:aink="http://schemas.microsoft.com/office/drawing/2016/ink" xmlns:am3d="http://schemas.microsoft.com/office/drawing/2017/model3d" xmlns:o="urn:schemas-microsoft-com:office:office" xmlns:r="http://schemas.openxmlformats.org/officeDocument/2006/relationships" xmlns:m="http://schemas.openxmlformats.org/officeDocument/2006/math" xmlns:v="urn:schemas-microsoft-com:vml" xmlns:wp14="http://schemas.microsoft.com/office/word/2010/wordprocessingDrawing" xmlns:wp="http://schemas.openxmlformats.org/drawingml/2006/wordprocessingDrawing" xmlns:w10="urn:schemas-microsoft-com:office:word" xmlns:w="http://schemas.openxmlformats.org/wordprocessingml/2006/main" xmlns:w14="http://schemas.microsoft.com/office/word/2010/wordml" xmlns:w15="http://schemas.microsoft.com/office/word/2012/wordml" xmlns:w16cid="http://schemas.microsoft.com/office/word/2016/wordml/cid" xmlns:w16se="http://schemas.microsoft.com/office/word/2015/wordml/symex" xmlns:wpg="http://schemas.microsoft.com/office/word/2010/wordprocessingGroup" xmlns:wpi="http://schemas.microsoft.com/office/word/2010/wordprocessingInk" xmlns:wne="http://schemas.microsoft.com/office/word/2006/wordml" xmlns:wps="http://schemas.microsoft.com/office/word/2010/wordprocessingShape" mc:Ignorable="w14 w15 w16se w16cid wp14">
+<w:document xmlns:wpc="http://schemas.microsoft.com/office/word/2010/wordprocessingCanvas" xmlns:cx="http://schemas.microsoft.com/office/drawing/2014/chartex" xmlns:cx1="http://schemas.microsoft.com/office/drawing/2015/9/8/chartex" xmlns:mc="http://schemas.openxmlformats.org/markup-compatibility/2006" xmlns:o="urn:schemas-microsoft-com:office:office" xmlns:r="http://schemas.openxmlformats.org/officeDocument/2006/relationships" xmlns:m="http://schemas.openxmlformats.org/officeDocument/2006/math" xmlns:v="urn:schemas-microsoft-com:vml" xmlns:wp14="http://schemas.microsoft.com/office/word/2010/wordprocessingDrawing" xmlns:wp="http://schemas.openxmlformats.org/drawingml/2006/wordprocessingDrawing" xmlns:w10="urn:schemas-microsoft-com:office:word" xmlns:w="http://schemas.openxmlformats.org/wordprocessingml/2006/main" xmlns:w14="http://schemas.microsoft.com/office/word/2010/wordml" xmlns:w15="http://schemas.microsoft.com/office/word/2012/wordml" xmlns:w16se="http://schemas.microsoft.com/office/word/2015/wordml/symex" xmlns:wpg="http://schemas.microsoft.com/office/word/2010/wordprocessingGroup" xmlns:wpi="http://schemas.microsoft.com/office/word/2010/wordprocessingInk" xmlns:wne="http://schemas.microsoft.com/office/word/2006/wordml" xmlns:wps="http://schemas.microsoft.com/office/word/2010/wordprocessingShape" mc:Ignorable="w14 w15 w16se wp14">
   <w:body>
     <w:p>
       <w:pPr>
@@ -306,18 +306,47 @@
     <w:tbl>
       <w:tblPr>
         <w:tblStyle w:val="TableGrid"/>
-        <w:tblW w:w="0" w:type="auto"/>
-        <w:tblInd w:w="360" w:type="dxa"/>
+        <w:tblW w:w="9226" w:type="dxa"/>
+        <w:tblInd w:w="-113" w:type="dxa"/>
         <w:tblLook w:val="04A0" w:firstRow="1" w:lastRow="0" w:firstColumn="1" w:lastColumn="0" w:noHBand="0" w:noVBand="1"/>
       </w:tblPr>
       <w:tblGrid>
-        <w:gridCol w:w="5125"/>
-        <w:gridCol w:w="3865"/>
+        <w:gridCol w:w="2875"/>
+        <w:gridCol w:w="3700"/>
+        <w:gridCol w:w="2651"/>
       </w:tblGrid>
       <w:tr>
         <w:tc>
           <w:tcPr>
-            <w:tcW w:w="5125" w:type="dxa"/>
+            <w:tcW w:w="2875" w:type="dxa"/>
+          </w:tcPr>
+          <w:p/>
+        </w:tc>
+        <w:tc>
+          <w:tcPr>
+            <w:tcW w:w="3700" w:type="dxa"/>
+          </w:tcPr>
+          <w:p/>
+        </w:tc>
+        <w:tc>
+          <w:tcPr>
+            <w:tcW w:w="2651" w:type="dxa"/>
+          </w:tcPr>
+          <w:p>
+            <w:pPr>
+              <w:rPr>
+                <w:b/>
+                <w:bCs/>
+              </w:rPr>
+            </w:pPr>
+          </w:p>
+        </w:tc>
+      </w:tr>
+      <w:tr>
+        <w:tc>
+          <w:tcPr>
+            <w:tcW w:w="2875" w:type="dxa"/>
+            <w:vMerge w:val="restart"/>
           </w:tcPr>
           <w:p>
             <w:r>
@@ -327,22 +356,7 @@
         </w:tc>
         <w:tc>
           <w:tcPr>
-            <w:tcW w:w="3865" w:type="dxa"/>
-          </w:tcPr>
-          <w:p>
-            <w:pPr>
-              <w:rPr>
-                <w:b/>
-                <w:bCs/>
-              </w:rPr>
-            </w:pPr>
-          </w:p>
-        </w:tc>
-      </w:tr>
-      <w:tr>
-        <w:tc>
-          <w:tcPr>
-            <w:tcW w:w="5125" w:type="dxa"/>
+            <w:tcW w:w="3700" w:type="dxa"/>
           </w:tcPr>
           <w:p>
             <w:r>
@@ -355,22 +369,36 @@
         </w:tc>
         <w:tc>
           <w:tcPr>
-            <w:tcW w:w="3865" w:type="dxa"/>
-          </w:tcPr>
-          <w:p>
-            <w:pPr>
-              <w:rPr>
-                <w:b/>
-                <w:bCs/>
-              </w:rPr>
-            </w:pPr>
-          </w:p>
-        </w:tc>
-      </w:tr>
-      <w:tr>
-        <w:tc>
-          <w:tcPr>
-            <w:tcW w:w="5125" w:type="dxa"/>
+            <w:tcW w:w="2651" w:type="dxa"/>
+          </w:tcPr>
+          <w:p>
+            <w:pPr>
+              <w:rPr>
+                <w:rFonts w:ascii="Calibri" w:hAnsi="Calibri" w:cs="Calibri"/>
+                <w:color w:val="000000"/>
+              </w:rPr>
+            </w:pPr>
+            <w:r>
+              <w:rPr>
+                <w:rFonts w:ascii="Calibri" w:hAnsi="Calibri" w:cs="Calibri"/>
+                <w:color w:val="000000"/>
+              </w:rPr>
+              <w:t>6,182,882</w:t>
+            </w:r>
+          </w:p>
+        </w:tc>
+      </w:tr>
+      <w:tr>
+        <w:tc>
+          <w:tcPr>
+            <w:tcW w:w="2875" w:type="dxa"/>
+            <w:vMerge/>
+          </w:tcPr>
+          <w:p/>
+        </w:tc>
+        <w:tc>
+          <w:tcPr>
+            <w:tcW w:w="3700" w:type="dxa"/>
           </w:tcPr>
           <w:p>
             <w:r>
@@ -380,50 +408,30 @@
         </w:tc>
         <w:tc>
           <w:tcPr>
-            <w:tcW w:w="3865" w:type="dxa"/>
-          </w:tcPr>
-          <w:p>
-            <w:pPr>
-              <w:rPr>
-                <w:b/>
-                <w:bCs/>
-              </w:rPr>
-            </w:pPr>
-          </w:p>
-        </w:tc>
-      </w:tr>
-      <w:tr>
-        <w:tc>
-          <w:tcPr>
-            <w:tcW w:w="5125" w:type="dxa"/>
-          </w:tcPr>
-          <w:p>
-            <w:pPr>
-              <w:rPr>
-                <w:b/>
-                <w:bCs/>
-              </w:rPr>
-            </w:pPr>
-          </w:p>
-        </w:tc>
-        <w:tc>
-          <w:tcPr>
-            <w:tcW w:w="3865" w:type="dxa"/>
-          </w:tcPr>
-          <w:p>
-            <w:pPr>
-              <w:rPr>
-                <w:b/>
-                <w:bCs/>
-              </w:rPr>
-            </w:pPr>
-          </w:p>
-        </w:tc>
-      </w:tr>
-      <w:tr>
-        <w:tc>
-          <w:tcPr>
-            <w:tcW w:w="5125" w:type="dxa"/>
+            <w:tcW w:w="2651" w:type="dxa"/>
+          </w:tcPr>
+          <w:p>
+            <w:pPr>
+              <w:rPr>
+                <w:rFonts w:ascii="Calibri" w:hAnsi="Calibri" w:cs="Calibri"/>
+                <w:color w:val="000000"/>
+              </w:rPr>
+            </w:pPr>
+            <w:r>
+              <w:rPr>
+                <w:rFonts w:ascii="Calibri" w:hAnsi="Calibri" w:cs="Calibri"/>
+                <w:color w:val="000000"/>
+              </w:rPr>
+              <w:t>3,590,278</w:t>
+            </w:r>
+          </w:p>
+        </w:tc>
+      </w:tr>
+      <w:tr>
+        <w:tc>
+          <w:tcPr>
+            <w:tcW w:w="2875" w:type="dxa"/>
+            <w:vMerge w:val="restart"/>
           </w:tcPr>
           <w:p>
             <w:r>
@@ -433,15 +441,7 @@
         </w:tc>
         <w:tc>
           <w:tcPr>
-            <w:tcW w:w="3865" w:type="dxa"/>
-          </w:tcPr>
-          <w:p/>
-        </w:tc>
-      </w:tr>
-      <w:tr>
-        <w:tc>
-          <w:tcPr>
-            <w:tcW w:w="5125" w:type="dxa"/>
+            <w:tcW w:w="3700" w:type="dxa"/>
           </w:tcPr>
           <w:p>
             <w:r>
@@ -451,15 +451,31 @@
         </w:tc>
         <w:tc>
           <w:tcPr>
-            <w:tcW w:w="3865" w:type="dxa"/>
-          </w:tcPr>
-          <w:p/>
-        </w:tc>
-      </w:tr>
-      <w:tr>
-        <w:tc>
-          <w:tcPr>
-            <w:tcW w:w="5125" w:type="dxa"/>
+            <w:tcW w:w="2651" w:type="dxa"/>
+            <w:vAlign w:val="bottom"/>
+          </w:tcPr>
+          <w:p>
+            <w:r>
+              <w:rPr>
+                <w:rFonts w:ascii="Calibri" w:hAnsi="Calibri" w:cs="Calibri"/>
+                <w:color w:val="000000"/>
+              </w:rPr>
+              <w:t>73,690,271</w:t>
+            </w:r>
+          </w:p>
+        </w:tc>
+      </w:tr>
+      <w:tr>
+        <w:tc>
+          <w:tcPr>
+            <w:tcW w:w="2875" w:type="dxa"/>
+            <w:vMerge/>
+          </w:tcPr>
+          <w:p/>
+        </w:tc>
+        <w:tc>
+          <w:tcPr>
+            <w:tcW w:w="3700" w:type="dxa"/>
           </w:tcPr>
           <w:p>
             <w:r>
@@ -469,15 +485,22 @@
         </w:tc>
         <w:tc>
           <w:tcPr>
-            <w:tcW w:w="3865" w:type="dxa"/>
-          </w:tcPr>
-          <w:p/>
-        </w:tc>
-      </w:tr>
-      <w:tr>
-        <w:tc>
-          <w:tcPr>
-            <w:tcW w:w="5125" w:type="dxa"/>
+            <w:tcW w:w="2651" w:type="dxa"/>
+          </w:tcPr>
+          <w:p/>
+        </w:tc>
+      </w:tr>
+      <w:tr>
+        <w:tc>
+          <w:tcPr>
+            <w:tcW w:w="2875" w:type="dxa"/>
+            <w:vMerge/>
+          </w:tcPr>
+          <w:p/>
+        </w:tc>
+        <w:tc>
+          <w:tcPr>
+            <w:tcW w:w="3700" w:type="dxa"/>
           </w:tcPr>
           <w:p>
             <w:r>
@@ -487,50 +510,23 @@
         </w:tc>
         <w:tc>
           <w:tcPr>
-            <w:tcW w:w="3865" w:type="dxa"/>
-          </w:tcPr>
-          <w:p>
-            <w:pPr>
-              <w:rPr>
-                <w:b/>
-                <w:bCs/>
-              </w:rPr>
-            </w:pPr>
-          </w:p>
-        </w:tc>
-      </w:tr>
-      <w:tr>
-        <w:tc>
-          <w:tcPr>
-            <w:tcW w:w="5125" w:type="dxa"/>
-          </w:tcPr>
-          <w:p>
-            <w:pPr>
-              <w:rPr>
-                <w:b/>
-                <w:bCs/>
-              </w:rPr>
-            </w:pPr>
-          </w:p>
-        </w:tc>
-        <w:tc>
-          <w:tcPr>
-            <w:tcW w:w="3865" w:type="dxa"/>
-          </w:tcPr>
-          <w:p>
-            <w:pPr>
-              <w:rPr>
-                <w:b/>
-                <w:bCs/>
-              </w:rPr>
-            </w:pPr>
-          </w:p>
-        </w:tc>
-      </w:tr>
-      <w:tr>
-        <w:tc>
-          <w:tcPr>
-            <w:tcW w:w="5125" w:type="dxa"/>
+            <w:tcW w:w="2651" w:type="dxa"/>
+          </w:tcPr>
+          <w:p>
+            <w:pPr>
+              <w:rPr>
+                <w:b/>
+                <w:bCs/>
+              </w:rPr>
+            </w:pPr>
+          </w:p>
+        </w:tc>
+      </w:tr>
+      <w:tr>
+        <w:tc>
+          <w:tcPr>
+            <w:tcW w:w="2875" w:type="dxa"/>
+            <w:vMerge w:val="restart"/>
           </w:tcPr>
           <w:p>
             <w:r>
@@ -540,22 +536,7 @@
         </w:tc>
         <w:tc>
           <w:tcPr>
-            <w:tcW w:w="3865" w:type="dxa"/>
-          </w:tcPr>
-          <w:p>
-            <w:pPr>
-              <w:rPr>
-                <w:b/>
-                <w:bCs/>
-              </w:rPr>
-            </w:pPr>
-          </w:p>
-        </w:tc>
-      </w:tr>
-      <w:tr>
-        <w:tc>
-          <w:tcPr>
-            <w:tcW w:w="5125" w:type="dxa"/>
+            <w:tcW w:w="3700" w:type="dxa"/>
           </w:tcPr>
           <w:p>
             <w:r>
@@ -574,22 +555,37 @@
         </w:tc>
         <w:tc>
           <w:tcPr>
-            <w:tcW w:w="3865" w:type="dxa"/>
-          </w:tcPr>
-          <w:p>
-            <w:pPr>
-              <w:rPr>
-                <w:b/>
-                <w:bCs/>
-              </w:rPr>
-            </w:pPr>
-          </w:p>
-        </w:tc>
-      </w:tr>
-      <w:tr>
-        <w:tc>
-          <w:tcPr>
-            <w:tcW w:w="5125" w:type="dxa"/>
+            <w:tcW w:w="2651" w:type="dxa"/>
+            <w:vAlign w:val="bottom"/>
+          </w:tcPr>
+          <w:p>
+            <w:pPr>
+              <w:rPr>
+                <w:b/>
+                <w:bCs/>
+              </w:rPr>
+            </w:pPr>
+            <w:r>
+              <w:rPr>
+                <w:rFonts w:ascii="Calibri" w:hAnsi="Calibri" w:cs="Calibri"/>
+                <w:color w:val="000000"/>
+              </w:rPr>
+              <w:t>13,763,183</w:t>
+            </w:r>
+          </w:p>
+        </w:tc>
+      </w:tr>
+      <w:tr>
+        <w:tc>
+          <w:tcPr>
+            <w:tcW w:w="2875" w:type="dxa"/>
+            <w:vMerge/>
+          </w:tcPr>
+          <w:p/>
+        </w:tc>
+        <w:tc>
+          <w:tcPr>
+            <w:tcW w:w="3700" w:type="dxa"/>
           </w:tcPr>
           <w:p>
             <w:r>
@@ -605,47 +601,37 @@
         </w:tc>
         <w:tc>
           <w:tcPr>
-            <w:tcW w:w="3865" w:type="dxa"/>
-          </w:tcPr>
-          <w:p>
-            <w:pPr>
-              <w:rPr>
-                <w:b/>
-                <w:bCs/>
-              </w:rPr>
-            </w:pPr>
-          </w:p>
-        </w:tc>
-      </w:tr>
-      <w:tr>
-        <w:tc>
-          <w:tcPr>
-            <w:tcW w:w="5125" w:type="dxa"/>
-          </w:tcPr>
-          <w:p>
-            <w:r>
-              <w:t>Other urban</w:t>
-            </w:r>
-          </w:p>
-        </w:tc>
-        <w:tc>
-          <w:tcPr>
-            <w:tcW w:w="3865" w:type="dxa"/>
-          </w:tcPr>
-          <w:p>
-            <w:pPr>
-              <w:rPr>
-                <w:b/>
-                <w:bCs/>
-              </w:rPr>
-            </w:pPr>
-          </w:p>
-        </w:tc>
-      </w:tr>
-      <w:tr>
-        <w:tc>
-          <w:tcPr>
-            <w:tcW w:w="5125" w:type="dxa"/>
+            <w:tcW w:w="2651" w:type="dxa"/>
+            <w:vAlign w:val="bottom"/>
+          </w:tcPr>
+          <w:p>
+            <w:pPr>
+              <w:rPr>
+                <w:b/>
+                <w:bCs/>
+              </w:rPr>
+            </w:pPr>
+            <w:r>
+              <w:rPr>
+                <w:rFonts w:ascii="Calibri" w:hAnsi="Calibri" w:cs="Calibri"/>
+                <w:color w:val="000000"/>
+              </w:rPr>
+              <w:t>6,994,464</w:t>
+            </w:r>
+          </w:p>
+        </w:tc>
+      </w:tr>
+      <w:tr>
+        <w:tc>
+          <w:tcPr>
+            <w:tcW w:w="2875" w:type="dxa"/>
+            <w:vMerge/>
+          </w:tcPr>
+          <w:p/>
+        </w:tc>
+        <w:tc>
+          <w:tcPr>
+            <w:tcW w:w="3700" w:type="dxa"/>
           </w:tcPr>
           <w:p>
             <w:r>
@@ -655,50 +641,31 @@
         </w:tc>
         <w:tc>
           <w:tcPr>
-            <w:tcW w:w="3865" w:type="dxa"/>
-          </w:tcPr>
-          <w:p>
-            <w:pPr>
-              <w:rPr>
-                <w:b/>
-                <w:bCs/>
-              </w:rPr>
-            </w:pPr>
-          </w:p>
-        </w:tc>
-      </w:tr>
-      <w:tr>
-        <w:tc>
-          <w:tcPr>
-            <w:tcW w:w="5125" w:type="dxa"/>
-          </w:tcPr>
-          <w:p>
-            <w:pPr>
-              <w:rPr>
-                <w:b/>
-                <w:bCs/>
-              </w:rPr>
-            </w:pPr>
-          </w:p>
-        </w:tc>
-        <w:tc>
-          <w:tcPr>
-            <w:tcW w:w="3865" w:type="dxa"/>
-          </w:tcPr>
-          <w:p>
-            <w:pPr>
-              <w:rPr>
-                <w:b/>
-                <w:bCs/>
-              </w:rPr>
-            </w:pPr>
-          </w:p>
-        </w:tc>
-      </w:tr>
-      <w:tr>
-        <w:tc>
-          <w:tcPr>
-            <w:tcW w:w="5125" w:type="dxa"/>
+            <w:tcW w:w="2651" w:type="dxa"/>
+            <w:vAlign w:val="bottom"/>
+          </w:tcPr>
+          <w:p>
+            <w:pPr>
+              <w:rPr>
+                <w:b/>
+                <w:bCs/>
+              </w:rPr>
+            </w:pPr>
+            <w:r>
+              <w:rPr>
+                <w:rFonts w:ascii="Calibri" w:hAnsi="Calibri" w:cs="Calibri"/>
+                <w:color w:val="000000"/>
+              </w:rPr>
+              <w:t>52,932,624</w:t>
+            </w:r>
+          </w:p>
+        </w:tc>
+      </w:tr>
+      <w:tr>
+        <w:tc>
+          <w:tcPr>
+            <w:tcW w:w="2875" w:type="dxa"/>
+            <w:vMerge w:val="restart"/>
           </w:tcPr>
           <w:p>
             <w:r>
@@ -708,22 +675,7 @@
         </w:tc>
         <w:tc>
           <w:tcPr>
-            <w:tcW w:w="3865" w:type="dxa"/>
-          </w:tcPr>
-          <w:p>
-            <w:pPr>
-              <w:rPr>
-                <w:b/>
-                <w:bCs/>
-              </w:rPr>
-            </w:pPr>
-          </w:p>
-        </w:tc>
-      </w:tr>
-      <w:tr>
-        <w:tc>
-          <w:tcPr>
-            <w:tcW w:w="5125" w:type="dxa"/>
+            <w:tcW w:w="3700" w:type="dxa"/>
           </w:tcPr>
           <w:p>
             <w:r>
@@ -733,22 +685,37 @@
         </w:tc>
         <w:tc>
           <w:tcPr>
-            <w:tcW w:w="3865" w:type="dxa"/>
-          </w:tcPr>
-          <w:p>
-            <w:pPr>
-              <w:rPr>
-                <w:b/>
-                <w:bCs/>
-              </w:rPr>
-            </w:pPr>
-          </w:p>
-        </w:tc>
-      </w:tr>
-      <w:tr>
-        <w:tc>
-          <w:tcPr>
-            <w:tcW w:w="5125" w:type="dxa"/>
+            <w:tcW w:w="2651" w:type="dxa"/>
+            <w:vAlign w:val="bottom"/>
+          </w:tcPr>
+          <w:p>
+            <w:pPr>
+              <w:rPr>
+                <w:b/>
+                <w:bCs/>
+              </w:rPr>
+            </w:pPr>
+            <w:r>
+              <w:rPr>
+                <w:rFonts w:ascii="Calibri" w:hAnsi="Calibri" w:cs="Calibri"/>
+                <w:color w:val="000000"/>
+              </w:rPr>
+              <w:t>2,614,804</w:t>
+            </w:r>
+          </w:p>
+        </w:tc>
+      </w:tr>
+      <w:tr>
+        <w:tc>
+          <w:tcPr>
+            <w:tcW w:w="2875" w:type="dxa"/>
+            <w:vMerge/>
+          </w:tcPr>
+          <w:p/>
+        </w:tc>
+        <w:tc>
+          <w:tcPr>
+            <w:tcW w:w="3700" w:type="dxa"/>
           </w:tcPr>
           <w:p>
             <w:r>
@@ -758,22 +725,37 @@
         </w:tc>
         <w:tc>
           <w:tcPr>
-            <w:tcW w:w="3865" w:type="dxa"/>
-          </w:tcPr>
-          <w:p>
-            <w:pPr>
-              <w:rPr>
-                <w:b/>
-                <w:bCs/>
-              </w:rPr>
-            </w:pPr>
-          </w:p>
-        </w:tc>
-      </w:tr>
-      <w:tr>
-        <w:tc>
-          <w:tcPr>
-            <w:tcW w:w="5125" w:type="dxa"/>
+            <w:tcW w:w="2651" w:type="dxa"/>
+            <w:vAlign w:val="bottom"/>
+          </w:tcPr>
+          <w:p>
+            <w:pPr>
+              <w:rPr>
+                <w:b/>
+                <w:bCs/>
+              </w:rPr>
+            </w:pPr>
+            <w:r>
+              <w:rPr>
+                <w:rFonts w:ascii="Calibri" w:hAnsi="Calibri" w:cs="Calibri"/>
+                <w:color w:val="000000"/>
+              </w:rPr>
+              <w:t>12,770,843</w:t>
+            </w:r>
+          </w:p>
+        </w:tc>
+      </w:tr>
+      <w:tr>
+        <w:tc>
+          <w:tcPr>
+            <w:tcW w:w="2875" w:type="dxa"/>
+            <w:vMerge/>
+          </w:tcPr>
+          <w:p/>
+        </w:tc>
+        <w:tc>
+          <w:tcPr>
+            <w:tcW w:w="3700" w:type="dxa"/>
           </w:tcPr>
           <w:p>
             <w:r>
@@ -783,22 +765,37 @@
         </w:tc>
         <w:tc>
           <w:tcPr>
-            <w:tcW w:w="3865" w:type="dxa"/>
-          </w:tcPr>
-          <w:p>
-            <w:pPr>
-              <w:rPr>
-                <w:b/>
-                <w:bCs/>
-              </w:rPr>
-            </w:pPr>
-          </w:p>
-        </w:tc>
-      </w:tr>
-      <w:tr>
-        <w:tc>
-          <w:tcPr>
-            <w:tcW w:w="5125" w:type="dxa"/>
+            <w:tcW w:w="2651" w:type="dxa"/>
+            <w:vAlign w:val="bottom"/>
+          </w:tcPr>
+          <w:p>
+            <w:pPr>
+              <w:rPr>
+                <w:b/>
+                <w:bCs/>
+              </w:rPr>
+            </w:pPr>
+            <w:r>
+              <w:rPr>
+                <w:rFonts w:ascii="Calibri" w:hAnsi="Calibri" w:cs="Calibri"/>
+                <w:color w:val="000000"/>
+              </w:rPr>
+              <w:t>18,573,954</w:t>
+            </w:r>
+          </w:p>
+        </w:tc>
+      </w:tr>
+      <w:tr>
+        <w:tc>
+          <w:tcPr>
+            <w:tcW w:w="2875" w:type="dxa"/>
+            <w:vMerge/>
+          </w:tcPr>
+          <w:p/>
+        </w:tc>
+        <w:tc>
+          <w:tcPr>
+            <w:tcW w:w="3700" w:type="dxa"/>
           </w:tcPr>
           <w:p>
             <w:r>
@@ -808,43 +805,72 @@
         </w:tc>
         <w:tc>
           <w:tcPr>
-            <w:tcW w:w="3865" w:type="dxa"/>
-          </w:tcPr>
-          <w:p>
-            <w:pPr>
-              <w:rPr>
-                <w:b/>
-                <w:bCs/>
-              </w:rPr>
-            </w:pPr>
-          </w:p>
-        </w:tc>
-      </w:tr>
-      <w:tr>
-        <w:tc>
-          <w:tcPr>
-            <w:tcW w:w="5125" w:type="dxa"/>
-          </w:tcPr>
-          <w:p>
-            <w:r>
+            <w:tcW w:w="2651" w:type="dxa"/>
+            <w:vAlign w:val="bottom"/>
+          </w:tcPr>
+          <w:p>
+            <w:pPr>
+              <w:rPr>
+                <w:b/>
+                <w:bCs/>
+              </w:rPr>
+            </w:pPr>
+            <w:r>
+              <w:rPr>
+                <w:rFonts w:ascii="Calibri" w:hAnsi="Calibri" w:cs="Calibri"/>
+                <w:color w:val="000000"/>
+              </w:rPr>
+              <w:t>21,953,876</w:t>
+            </w:r>
+          </w:p>
+        </w:tc>
+      </w:tr>
+      <w:tr>
+        <w:tc>
+          <w:tcPr>
+            <w:tcW w:w="2875" w:type="dxa"/>
+            <w:vMerge/>
+          </w:tcPr>
+          <w:p>
+            <w:pPr>
               <w:rPr>
                 <w:rFonts w:cstheme="minorHAnsi"/>
               </w:rPr>
+            </w:pPr>
+          </w:p>
+        </w:tc>
+        <w:tc>
+          <w:tcPr>
+            <w:tcW w:w="3700" w:type="dxa"/>
+          </w:tcPr>
+          <w:p>
+            <w:r>
+              <w:rPr>
+                <w:rFonts w:cstheme="minorHAnsi"/>
+              </w:rPr>
               <w:t>≥75,000</w:t>
             </w:r>
           </w:p>
         </w:tc>
         <w:tc>
           <w:tcPr>
-            <w:tcW w:w="3865" w:type="dxa"/>
-          </w:tcPr>
-          <w:p>
-            <w:pPr>
-              <w:rPr>
-                <w:b/>
-                <w:bCs/>
-              </w:rPr>
-            </w:pPr>
+            <w:tcW w:w="2651" w:type="dxa"/>
+            <w:vAlign w:val="bottom"/>
+          </w:tcPr>
+          <w:p>
+            <w:pPr>
+              <w:rPr>
+                <w:b/>
+                <w:bCs/>
+              </w:rPr>
+            </w:pPr>
+            <w:r>
+              <w:rPr>
+                <w:rFonts w:ascii="Calibri" w:hAnsi="Calibri" w:cs="Calibri"/>
+                <w:color w:val="000000"/>
+              </w:rPr>
+              <w:t>17,763,239</w:t>
+            </w:r>
           </w:p>
         </w:tc>
       </w:tr>
@@ -881,7 +907,7 @@
       <w:tblPr>
         <w:tblStyle w:val="TableGrid"/>
         <w:tblW w:w="0" w:type="auto"/>
-        <w:tblInd w:w="360" w:type="dxa"/>
+        <w:tblInd w:w="-113" w:type="dxa"/>
         <w:tblLook w:val="04A0" w:firstRow="1" w:lastRow="0" w:firstColumn="1" w:lastColumn="0" w:noHBand="0" w:noVBand="1"/>
       </w:tblPr>
       <w:tblGrid>
@@ -905,153 +931,153 @@
                 <w:b/>
                 <w:bCs/>
               </w:rPr>
+              <w:t>NO</w:t>
+            </w:r>
+            <w:r>
+              <w:rPr>
+                <w:b/>
+                <w:bCs/>
+                <w:vertAlign w:val="subscript"/>
+              </w:rPr>
+              <w:t>2</w:t>
+            </w:r>
+            <w:r>
+              <w:rPr>
+                <w:b/>
+                <w:bCs/>
+              </w:rPr>
+              <w:t xml:space="preserve"> </w:t>
+            </w:r>
+            <w:r>
+              <w:rPr>
+                <w:rFonts w:cstheme="minorHAnsi"/>
+                <w:b/>
+                <w:bCs/>
+              </w:rPr>
+              <w:t>µ</w:t>
+            </w:r>
+            <w:r>
+              <w:rPr>
+                <w:b/>
+                <w:bCs/>
+              </w:rPr>
+              <w:t>g/m</w:t>
+            </w:r>
+            <w:r>
+              <w:rPr>
+                <w:b/>
+                <w:bCs/>
+                <w:vertAlign w:val="superscript"/>
+              </w:rPr>
+              <w:t>3</w:t>
+            </w:r>
+            <w:r>
+              <w:rPr>
+                <w:b/>
+                <w:bCs/>
+                <w:vertAlign w:val="subscript"/>
+              </w:rPr>
+              <w:t xml:space="preserve"> </w:t>
+            </w:r>
+          </w:p>
+        </w:tc>
+        <w:tc>
+          <w:tcPr>
+            <w:tcW w:w="4495" w:type="dxa"/>
+          </w:tcPr>
+          <w:p>
+            <w:pPr>
+              <w:rPr>
+                <w:b/>
+                <w:bCs/>
+              </w:rPr>
+            </w:pPr>
+          </w:p>
+        </w:tc>
+      </w:tr>
+      <w:tr>
+        <w:tc>
+          <w:tcPr>
+            <w:tcW w:w="4495" w:type="dxa"/>
+          </w:tcPr>
+          <w:p>
+            <w:r>
+              <w:t>Mean</w:t>
+            </w:r>
+          </w:p>
+        </w:tc>
+        <w:tc>
+          <w:tcPr>
+            <w:tcW w:w="4495" w:type="dxa"/>
+          </w:tcPr>
+          <w:p>
+            <w:pPr>
+              <w:rPr>
+                <w:b/>
+                <w:bCs/>
+              </w:rPr>
+            </w:pPr>
+          </w:p>
+        </w:tc>
+      </w:tr>
+      <w:tr>
+        <w:tc>
+          <w:tcPr>
+            <w:tcW w:w="4495" w:type="dxa"/>
+          </w:tcPr>
+          <w:p>
+            <w:r>
+              <w:t>Min</w:t>
+            </w:r>
+          </w:p>
+        </w:tc>
+        <w:tc>
+          <w:tcPr>
+            <w:tcW w:w="4495" w:type="dxa"/>
+          </w:tcPr>
+          <w:p>
+            <w:pPr>
+              <w:rPr>
+                <w:b/>
+                <w:bCs/>
+              </w:rPr>
+            </w:pPr>
+          </w:p>
+        </w:tc>
+      </w:tr>
+      <w:tr>
+        <w:tc>
+          <w:tcPr>
+            <w:tcW w:w="4495" w:type="dxa"/>
+          </w:tcPr>
+          <w:p>
+            <w:r>
+              <w:t>25%</w:t>
+            </w:r>
+          </w:p>
+        </w:tc>
+        <w:tc>
+          <w:tcPr>
+            <w:tcW w:w="4495" w:type="dxa"/>
+          </w:tcPr>
+          <w:p>
+            <w:pPr>
+              <w:rPr>
+                <w:b/>
+                <w:bCs/>
+              </w:rPr>
+            </w:pPr>
+          </w:p>
+        </w:tc>
+      </w:tr>
+      <w:tr>
+        <w:tc>
+          <w:tcPr>
+            <w:tcW w:w="4495" w:type="dxa"/>
+          </w:tcPr>
+          <w:p>
+            <w:r>
               <w:lastRenderedPageBreak/>
-              <w:t>NO</w:t>
-            </w:r>
-            <w:r>
-              <w:rPr>
-                <w:b/>
-                <w:bCs/>
-                <w:vertAlign w:val="subscript"/>
-              </w:rPr>
-              <w:t>2</w:t>
-            </w:r>
-            <w:r>
-              <w:rPr>
-                <w:b/>
-                <w:bCs/>
-              </w:rPr>
-              <w:t xml:space="preserve"> </w:t>
-            </w:r>
-            <w:r>
-              <w:rPr>
-                <w:rFonts w:cstheme="minorHAnsi"/>
-                <w:b/>
-                <w:bCs/>
-              </w:rPr>
-              <w:t>µ</w:t>
-            </w:r>
-            <w:r>
-              <w:rPr>
-                <w:b/>
-                <w:bCs/>
-              </w:rPr>
-              <w:t>g/m</w:t>
-            </w:r>
-            <w:r>
-              <w:rPr>
-                <w:b/>
-                <w:bCs/>
-                <w:vertAlign w:val="superscript"/>
-              </w:rPr>
-              <w:t>3</w:t>
-            </w:r>
-            <w:r>
-              <w:rPr>
-                <w:b/>
-                <w:bCs/>
-                <w:vertAlign w:val="subscript"/>
-              </w:rPr>
-              <w:t xml:space="preserve"> </w:t>
-            </w:r>
-          </w:p>
-        </w:tc>
-        <w:tc>
-          <w:tcPr>
-            <w:tcW w:w="4495" w:type="dxa"/>
-          </w:tcPr>
-          <w:p>
-            <w:pPr>
-              <w:rPr>
-                <w:b/>
-                <w:bCs/>
-              </w:rPr>
-            </w:pPr>
-          </w:p>
-        </w:tc>
-      </w:tr>
-      <w:tr>
-        <w:tc>
-          <w:tcPr>
-            <w:tcW w:w="4495" w:type="dxa"/>
-          </w:tcPr>
-          <w:p>
-            <w:r>
-              <w:t>Mean</w:t>
-            </w:r>
-          </w:p>
-        </w:tc>
-        <w:tc>
-          <w:tcPr>
-            <w:tcW w:w="4495" w:type="dxa"/>
-          </w:tcPr>
-          <w:p>
-            <w:pPr>
-              <w:rPr>
-                <w:b/>
-                <w:bCs/>
-              </w:rPr>
-            </w:pPr>
-          </w:p>
-        </w:tc>
-      </w:tr>
-      <w:tr>
-        <w:tc>
-          <w:tcPr>
-            <w:tcW w:w="4495" w:type="dxa"/>
-          </w:tcPr>
-          <w:p>
-            <w:r>
-              <w:t>Min</w:t>
-            </w:r>
-          </w:p>
-        </w:tc>
-        <w:tc>
-          <w:tcPr>
-            <w:tcW w:w="4495" w:type="dxa"/>
-          </w:tcPr>
-          <w:p>
-            <w:pPr>
-              <w:rPr>
-                <w:b/>
-                <w:bCs/>
-              </w:rPr>
-            </w:pPr>
-          </w:p>
-        </w:tc>
-      </w:tr>
-      <w:tr>
-        <w:tc>
-          <w:tcPr>
-            <w:tcW w:w="4495" w:type="dxa"/>
-          </w:tcPr>
-          <w:p>
-            <w:r>
-              <w:t>25%</w:t>
-            </w:r>
-          </w:p>
-        </w:tc>
-        <w:tc>
-          <w:tcPr>
-            <w:tcW w:w="4495" w:type="dxa"/>
-          </w:tcPr>
-          <w:p>
-            <w:pPr>
-              <w:rPr>
-                <w:b/>
-                <w:bCs/>
-              </w:rPr>
-            </w:pPr>
-          </w:p>
-        </w:tc>
-      </w:tr>
-      <w:tr>
-        <w:tc>
-          <w:tcPr>
-            <w:tcW w:w="4495" w:type="dxa"/>
-          </w:tcPr>
-          <w:p>
-            <w:r>
               <w:t>50%</w:t>
             </w:r>
           </w:p>
@@ -1152,18 +1178,25 @@
     <w:tbl>
       <w:tblPr>
         <w:tblStyle w:val="TableGrid"/>
-        <w:tblW w:w="0" w:type="auto"/>
-        <w:tblInd w:w="360" w:type="dxa"/>
+        <w:tblW w:w="5000" w:type="pct"/>
+        <w:tblInd w:w="-113" w:type="dxa"/>
         <w:tblLook w:val="04A0" w:firstRow="1" w:lastRow="0" w:firstColumn="1" w:lastColumn="0" w:noHBand="0" w:noVBand="1"/>
       </w:tblPr>
       <w:tblGrid>
-        <w:gridCol w:w="4495"/>
-        <w:gridCol w:w="4495"/>
+        <w:gridCol w:w="3714"/>
+        <w:gridCol w:w="2676"/>
+        <w:gridCol w:w="2960"/>
       </w:tblGrid>
       <w:tr>
         <w:tc>
           <w:tcPr>
-            <w:tcW w:w="4495" w:type="dxa"/>
+            <w:tcW w:w="1986" w:type="pct"/>
+          </w:tcPr>
+          <w:p/>
+        </w:tc>
+        <w:tc>
+          <w:tcPr>
+            <w:tcW w:w="1431" w:type="pct"/>
           </w:tcPr>
           <w:p>
             <w:r>
@@ -1173,15 +1206,30 @@
         </w:tc>
         <w:tc>
           <w:tcPr>
-            <w:tcW w:w="4495" w:type="dxa"/>
-          </w:tcPr>
-          <w:p/>
-        </w:tc>
-      </w:tr>
-      <w:tr>
-        <w:tc>
-          <w:tcPr>
-            <w:tcW w:w="4495" w:type="dxa"/>
+            <w:tcW w:w="1583" w:type="pct"/>
+          </w:tcPr>
+          <w:p>
+            <w:pPr>
+              <w:rPr>
+                <w:rFonts w:ascii="Calibri" w:hAnsi="Calibri" w:cs="Calibri"/>
+                <w:color w:val="000000"/>
+              </w:rPr>
+            </w:pPr>
+            <w:r>
+              <w:rPr>
+                <w:rFonts w:ascii="Calibri" w:hAnsi="Calibri" w:cs="Calibri"/>
+                <w:color w:val="000000"/>
+              </w:rPr>
+              <w:t>751,106</w:t>
+            </w:r>
+          </w:p>
+        </w:tc>
+      </w:tr>
+      <w:tr>
+        <w:tc>
+          <w:tcPr>
+            <w:tcW w:w="1986" w:type="pct"/>
+            <w:vMerge w:val="restart"/>
           </w:tcPr>
           <w:p>
             <w:r>
@@ -1191,221 +1239,279 @@
         </w:tc>
         <w:tc>
           <w:tcPr>
-            <w:tcW w:w="4495" w:type="dxa"/>
-          </w:tcPr>
-          <w:p/>
-        </w:tc>
-      </w:tr>
-      <w:tr>
-        <w:tc>
-          <w:tcPr>
-            <w:tcW w:w="4495" w:type="dxa"/>
-          </w:tcPr>
-          <w:p>
-            <w:r>
-              <w:t>Urbanized area (</w:t>
-            </w:r>
-            <w:r>
+            <w:tcW w:w="1431" w:type="pct"/>
+          </w:tcPr>
+          <w:p>
+            <w:r>
+              <w:t xml:space="preserve">Urbanized area </w:t>
+            </w:r>
+          </w:p>
+        </w:tc>
+        <w:tc>
+          <w:tcPr>
+            <w:tcW w:w="1583" w:type="pct"/>
+            <w:vAlign w:val="bottom"/>
+          </w:tcPr>
+          <w:p>
+            <w:r>
+              <w:rPr>
+                <w:rFonts w:ascii="Calibri" w:hAnsi="Calibri" w:cs="Calibri"/>
+                <w:color w:val="000000"/>
+              </w:rPr>
+              <w:t>141,193</w:t>
+            </w:r>
+          </w:p>
+        </w:tc>
+      </w:tr>
+      <w:tr>
+        <w:tc>
+          <w:tcPr>
+            <w:tcW w:w="1986" w:type="pct"/>
+            <w:vMerge/>
+          </w:tcPr>
+          <w:p/>
+        </w:tc>
+        <w:tc>
+          <w:tcPr>
+            <w:tcW w:w="1431" w:type="pct"/>
+          </w:tcPr>
+          <w:p>
+            <w:r>
+              <w:t xml:space="preserve">Urban clusters </w:t>
+            </w:r>
+          </w:p>
+        </w:tc>
+        <w:tc>
+          <w:tcPr>
+            <w:tcW w:w="1583" w:type="pct"/>
+            <w:vAlign w:val="bottom"/>
+          </w:tcPr>
+          <w:p>
+            <w:r>
+              <w:rPr>
+                <w:rFonts w:ascii="Calibri" w:hAnsi="Calibri" w:cs="Calibri"/>
+                <w:color w:val="000000"/>
+              </w:rPr>
+              <w:t>71,004</w:t>
+            </w:r>
+          </w:p>
+        </w:tc>
+      </w:tr>
+      <w:tr>
+        <w:tc>
+          <w:tcPr>
+            <w:tcW w:w="1986" w:type="pct"/>
+            <w:vMerge/>
+          </w:tcPr>
+          <w:p/>
+        </w:tc>
+        <w:tc>
+          <w:tcPr>
+            <w:tcW w:w="1431" w:type="pct"/>
+          </w:tcPr>
+          <w:p>
+            <w:r>
+              <w:t>Rural</w:t>
+            </w:r>
+          </w:p>
+        </w:tc>
+        <w:tc>
+          <w:tcPr>
+            <w:tcW w:w="1583" w:type="pct"/>
+            <w:vAlign w:val="bottom"/>
+          </w:tcPr>
+          <w:p>
+            <w:r>
+              <w:rPr>
+                <w:rFonts w:ascii="Calibri" w:hAnsi="Calibri" w:cs="Calibri"/>
+                <w:color w:val="000000"/>
+              </w:rPr>
+              <w:t>538,909</w:t>
+            </w:r>
+          </w:p>
+        </w:tc>
+      </w:tr>
+      <w:tr>
+        <w:tc>
+          <w:tcPr>
+            <w:tcW w:w="1986" w:type="pct"/>
+            <w:vMerge w:val="restart"/>
+          </w:tcPr>
+          <w:p>
+            <w:r>
+              <w:t>By median household income</w:t>
+            </w:r>
+          </w:p>
+        </w:tc>
+        <w:tc>
+          <w:tcPr>
+            <w:tcW w:w="1431" w:type="pct"/>
+          </w:tcPr>
+          <w:p>
+            <w:r>
+              <w:t>&lt;20,000</w:t>
+            </w:r>
+          </w:p>
+        </w:tc>
+        <w:tc>
+          <w:tcPr>
+            <w:tcW w:w="1583" w:type="pct"/>
+            <w:vAlign w:val="bottom"/>
+          </w:tcPr>
+          <w:p>
+            <w:r>
+              <w:rPr>
+                <w:rFonts w:ascii="Calibri" w:hAnsi="Calibri" w:cs="Calibri"/>
+                <w:color w:val="000000"/>
+              </w:rPr>
+              <w:t>27,572</w:t>
+            </w:r>
+          </w:p>
+        </w:tc>
+      </w:tr>
+      <w:tr>
+        <w:tc>
+          <w:tcPr>
+            <w:tcW w:w="1986" w:type="pct"/>
+            <w:vMerge/>
+          </w:tcPr>
+          <w:p/>
+        </w:tc>
+        <w:tc>
+          <w:tcPr>
+            <w:tcW w:w="1431" w:type="pct"/>
+          </w:tcPr>
+          <w:p>
+            <w:r>
+              <w:t>20,000 to  &lt;35,000</w:t>
+            </w:r>
+          </w:p>
+        </w:tc>
+        <w:tc>
+          <w:tcPr>
+            <w:tcW w:w="1583" w:type="pct"/>
+            <w:vAlign w:val="bottom"/>
+          </w:tcPr>
+          <w:p>
+            <w:r>
+              <w:rPr>
+                <w:rFonts w:ascii="Calibri" w:hAnsi="Calibri" w:cs="Calibri"/>
+                <w:color w:val="000000"/>
+              </w:rPr>
+              <w:t>133,195</w:t>
+            </w:r>
+          </w:p>
+        </w:tc>
+      </w:tr>
+      <w:tr>
+        <w:tc>
+          <w:tcPr>
+            <w:tcW w:w="1986" w:type="pct"/>
+            <w:vMerge/>
+          </w:tcPr>
+          <w:p/>
+        </w:tc>
+        <w:tc>
+          <w:tcPr>
+            <w:tcW w:w="1431" w:type="pct"/>
+          </w:tcPr>
+          <w:p>
+            <w:r>
+              <w:t>35,000 to &lt;50,000</w:t>
+            </w:r>
+          </w:p>
+        </w:tc>
+        <w:tc>
+          <w:tcPr>
+            <w:tcW w:w="1583" w:type="pct"/>
+            <w:vAlign w:val="bottom"/>
+          </w:tcPr>
+          <w:p>
+            <w:r>
+              <w:rPr>
+                <w:rFonts w:ascii="Calibri" w:hAnsi="Calibri" w:cs="Calibri"/>
+                <w:color w:val="000000"/>
+              </w:rPr>
+              <w:t>189,469</w:t>
+            </w:r>
+          </w:p>
+        </w:tc>
+      </w:tr>
+      <w:tr>
+        <w:tc>
+          <w:tcPr>
+            <w:tcW w:w="1986" w:type="pct"/>
+            <w:vMerge/>
+          </w:tcPr>
+          <w:p/>
+        </w:tc>
+        <w:tc>
+          <w:tcPr>
+            <w:tcW w:w="1431" w:type="pct"/>
+          </w:tcPr>
+          <w:p>
+            <w:r>
+              <w:t>50,000 to &lt;75,000</w:t>
+            </w:r>
+          </w:p>
+        </w:tc>
+        <w:tc>
+          <w:tcPr>
+            <w:tcW w:w="1583" w:type="pct"/>
+            <w:vAlign w:val="bottom"/>
+          </w:tcPr>
+          <w:p>
+            <w:r>
+              <w:rPr>
+                <w:rFonts w:ascii="Calibri" w:hAnsi="Calibri" w:cs="Calibri"/>
+                <w:color w:val="000000"/>
+              </w:rPr>
+              <w:t>222,725</w:t>
+            </w:r>
+          </w:p>
+        </w:tc>
+      </w:tr>
+      <w:tr>
+        <w:tc>
+          <w:tcPr>
+            <w:tcW w:w="1986" w:type="pct"/>
+            <w:vMerge/>
+          </w:tcPr>
+          <w:p>
+            <w:pPr>
               <w:rPr>
                 <w:rFonts w:cstheme="minorHAnsi"/>
               </w:rPr>
-              <w:t>≥</w:t>
-            </w:r>
-            <w:r>
-              <w:t>50,000 people)</w:t>
-            </w:r>
-          </w:p>
-        </w:tc>
-        <w:tc>
-          <w:tcPr>
-            <w:tcW w:w="4495" w:type="dxa"/>
-          </w:tcPr>
-          <w:p/>
-        </w:tc>
-      </w:tr>
-      <w:tr>
-        <w:tc>
-          <w:tcPr>
-            <w:tcW w:w="4495" w:type="dxa"/>
-          </w:tcPr>
-          <w:p>
-            <w:r>
-              <w:t>Urban clusters (</w:t>
-            </w:r>
+            </w:pPr>
+          </w:p>
+        </w:tc>
+        <w:tc>
+          <w:tcPr>
+            <w:tcW w:w="1431" w:type="pct"/>
+          </w:tcPr>
+          <w:p>
             <w:r>
               <w:rPr>
                 <w:rFonts w:cstheme="minorHAnsi"/>
               </w:rPr>
-              <w:t>≥2,500 and &lt;50,000 people)</w:t>
-            </w:r>
-          </w:p>
-        </w:tc>
-        <w:tc>
-          <w:tcPr>
-            <w:tcW w:w="4495" w:type="dxa"/>
-          </w:tcPr>
-          <w:p/>
-        </w:tc>
-      </w:tr>
-      <w:tr>
-        <w:tc>
-          <w:tcPr>
-            <w:tcW w:w="4495" w:type="dxa"/>
-          </w:tcPr>
-          <w:p>
-            <w:r>
-              <w:t>Other urban</w:t>
-            </w:r>
-          </w:p>
-        </w:tc>
-        <w:tc>
-          <w:tcPr>
-            <w:tcW w:w="4495" w:type="dxa"/>
-          </w:tcPr>
-          <w:p/>
-        </w:tc>
-      </w:tr>
-      <w:tr>
-        <w:tc>
-          <w:tcPr>
-            <w:tcW w:w="4495" w:type="dxa"/>
-          </w:tcPr>
-          <w:p>
-            <w:r>
-              <w:t>Rural</w:t>
-            </w:r>
-          </w:p>
-        </w:tc>
-        <w:tc>
-          <w:tcPr>
-            <w:tcW w:w="4495" w:type="dxa"/>
-          </w:tcPr>
-          <w:p/>
-        </w:tc>
-      </w:tr>
-      <w:tr>
-        <w:tc>
-          <w:tcPr>
-            <w:tcW w:w="4495" w:type="dxa"/>
-          </w:tcPr>
-          <w:p/>
-        </w:tc>
-        <w:tc>
-          <w:tcPr>
-            <w:tcW w:w="4495" w:type="dxa"/>
-          </w:tcPr>
-          <w:p/>
-        </w:tc>
-      </w:tr>
-      <w:tr>
-        <w:tc>
-          <w:tcPr>
-            <w:tcW w:w="4495" w:type="dxa"/>
-          </w:tcPr>
-          <w:p>
-            <w:r>
-              <w:t>By median household income</w:t>
-            </w:r>
-          </w:p>
-        </w:tc>
-        <w:tc>
-          <w:tcPr>
-            <w:tcW w:w="4495" w:type="dxa"/>
-          </w:tcPr>
-          <w:p/>
-        </w:tc>
-      </w:tr>
-      <w:tr>
-        <w:tc>
-          <w:tcPr>
-            <w:tcW w:w="4495" w:type="dxa"/>
-          </w:tcPr>
-          <w:p>
-            <w:r>
-              <w:t>&lt;20,000</w:t>
-            </w:r>
-          </w:p>
-        </w:tc>
-        <w:tc>
-          <w:tcPr>
-            <w:tcW w:w="4495" w:type="dxa"/>
-          </w:tcPr>
-          <w:p/>
-        </w:tc>
-      </w:tr>
-      <w:tr>
-        <w:tc>
-          <w:tcPr>
-            <w:tcW w:w="4495" w:type="dxa"/>
-          </w:tcPr>
-          <w:p>
-            <w:r>
-              <w:t>20,000 to  &lt;35,000</w:t>
-            </w:r>
-          </w:p>
-        </w:tc>
-        <w:tc>
-          <w:tcPr>
-            <w:tcW w:w="4495" w:type="dxa"/>
-          </w:tcPr>
-          <w:p/>
-        </w:tc>
-      </w:tr>
-      <w:tr>
-        <w:tc>
-          <w:tcPr>
-            <w:tcW w:w="4495" w:type="dxa"/>
-          </w:tcPr>
-          <w:p>
-            <w:r>
-              <w:t>35,000 to &lt;50,000</w:t>
-            </w:r>
-          </w:p>
-        </w:tc>
-        <w:tc>
-          <w:tcPr>
-            <w:tcW w:w="4495" w:type="dxa"/>
-          </w:tcPr>
-          <w:p/>
-        </w:tc>
-      </w:tr>
-      <w:tr>
-        <w:tc>
-          <w:tcPr>
-            <w:tcW w:w="4495" w:type="dxa"/>
-          </w:tcPr>
-          <w:p>
-            <w:r>
-              <w:t>50,000 to &lt;75,000</w:t>
-            </w:r>
-          </w:p>
-        </w:tc>
-        <w:tc>
-          <w:tcPr>
-            <w:tcW w:w="4495" w:type="dxa"/>
-          </w:tcPr>
-          <w:p/>
-        </w:tc>
-      </w:tr>
-      <w:tr>
-        <w:tc>
-          <w:tcPr>
-            <w:tcW w:w="4495" w:type="dxa"/>
-          </w:tcPr>
-          <w:p>
-            <w:r>
-              <w:rPr>
-                <w:rFonts w:cstheme="minorHAnsi"/>
-              </w:rPr>
               <w:t>≥75,000</w:t>
             </w:r>
           </w:p>
         </w:tc>
         <w:tc>
           <w:tcPr>
-            <w:tcW w:w="4495" w:type="dxa"/>
-          </w:tcPr>
-          <w:p/>
+            <w:tcW w:w="1583" w:type="pct"/>
+            <w:vAlign w:val="bottom"/>
+          </w:tcPr>
+          <w:p>
+            <w:r>
+              <w:rPr>
+                <w:rFonts w:ascii="Calibri" w:hAnsi="Calibri" w:cs="Calibri"/>
+                <w:color w:val="000000"/>
+              </w:rPr>
+              <w:t>177,999</w:t>
+            </w:r>
+          </w:p>
         </w:tc>
       </w:tr>
     </w:tbl>
@@ -1441,7 +1547,7 @@
       <w:tblPr>
         <w:tblStyle w:val="TableGrid"/>
         <w:tblW w:w="0" w:type="auto"/>
-        <w:tblInd w:w="360" w:type="dxa"/>
+        <w:tblInd w:w="-113" w:type="dxa"/>
         <w:tblLook w:val="04A0" w:firstRow="1" w:lastRow="0" w:firstColumn="1" w:lastColumn="0" w:noHBand="0" w:noVBand="1"/>
       </w:tblPr>
       <w:tblGrid>
@@ -1504,40 +1610,32 @@
         <w:tc>
           <w:tcPr>
             <w:tcW w:w="2057" w:type="dxa"/>
-          </w:tcPr>
-          <w:p/>
+            <w:vAlign w:val="bottom"/>
+          </w:tcPr>
+          <w:p>
+            <w:r>
+              <w:rPr>
+                <w:rFonts w:ascii="Calibri" w:hAnsi="Calibri" w:cs="Calibri"/>
+                <w:color w:val="000000"/>
+              </w:rPr>
+              <w:t>132,622</w:t>
+            </w:r>
+          </w:p>
         </w:tc>
         <w:tc>
           <w:tcPr>
             <w:tcW w:w="2199" w:type="dxa"/>
-          </w:tcPr>
-          <w:p/>
-        </w:tc>
-      </w:tr>
-      <w:tr>
-        <w:tc>
-          <w:tcPr>
-            <w:tcW w:w="2208" w:type="dxa"/>
-          </w:tcPr>
-          <w:p/>
-        </w:tc>
-        <w:tc>
-          <w:tcPr>
-            <w:tcW w:w="2526" w:type="dxa"/>
-          </w:tcPr>
-          <w:p/>
-        </w:tc>
-        <w:tc>
-          <w:tcPr>
-            <w:tcW w:w="2057" w:type="dxa"/>
-          </w:tcPr>
-          <w:p/>
-        </w:tc>
-        <w:tc>
-          <w:tcPr>
-            <w:tcW w:w="2199" w:type="dxa"/>
-          </w:tcPr>
-          <w:p/>
+            <w:vAlign w:val="bottom"/>
+          </w:tcPr>
+          <w:p>
+            <w:r>
+              <w:rPr>
+                <w:rFonts w:ascii="Calibri" w:hAnsi="Calibri" w:cs="Calibri"/>
+                <w:color w:val="000000"/>
+              </w:rPr>
+              <w:t>17.7</w:t>
+            </w:r>
+          </w:p>
         </w:tc>
       </w:tr>
       <w:tr>
@@ -1565,14 +1663,32 @@
         <w:tc>
           <w:tcPr>
             <w:tcW w:w="2057" w:type="dxa"/>
-          </w:tcPr>
-          <w:p/>
+            <w:vAlign w:val="bottom"/>
+          </w:tcPr>
+          <w:p>
+            <w:r>
+              <w:rPr>
+                <w:rFonts w:ascii="Calibri" w:hAnsi="Calibri" w:cs="Calibri"/>
+                <w:color w:val="000000"/>
+              </w:rPr>
+              <w:t>13,845</w:t>
+            </w:r>
+          </w:p>
         </w:tc>
         <w:tc>
           <w:tcPr>
             <w:tcW w:w="2199" w:type="dxa"/>
-          </w:tcPr>
-          <w:p/>
+            <w:vAlign w:val="bottom"/>
+          </w:tcPr>
+          <w:p>
+            <w:r>
+              <w:rPr>
+                <w:rFonts w:ascii="Calibri" w:hAnsi="Calibri" w:cs="Calibri"/>
+                <w:color w:val="000000"/>
+              </w:rPr>
+              <w:t>9.8</w:t>
+            </w:r>
+          </w:p>
         </w:tc>
       </w:tr>
       <w:tr>
@@ -1596,14 +1712,32 @@
         <w:tc>
           <w:tcPr>
             <w:tcW w:w="2057" w:type="dxa"/>
-          </w:tcPr>
-          <w:p/>
+            <w:vAlign w:val="bottom"/>
+          </w:tcPr>
+          <w:p>
+            <w:r>
+              <w:rPr>
+                <w:rFonts w:ascii="Calibri" w:hAnsi="Calibri" w:cs="Calibri"/>
+                <w:color w:val="000000"/>
+              </w:rPr>
+              <w:t>9,283</w:t>
+            </w:r>
+          </w:p>
         </w:tc>
         <w:tc>
           <w:tcPr>
             <w:tcW w:w="2199" w:type="dxa"/>
-          </w:tcPr>
-          <w:p/>
+            <w:vAlign w:val="bottom"/>
+          </w:tcPr>
+          <w:p>
+            <w:r>
+              <w:rPr>
+                <w:rFonts w:ascii="Calibri" w:hAnsi="Calibri" w:cs="Calibri"/>
+                <w:color w:val="000000"/>
+              </w:rPr>
+              <w:t>13.1</w:t>
+            </w:r>
+          </w:p>
         </w:tc>
       </w:tr>
       <w:tr>
@@ -1620,21 +1754,92 @@
           </w:tcPr>
           <w:p>
             <w:r>
-              <w:t>Other urban</w:t>
+              <w:t>Rural</w:t>
             </w:r>
           </w:p>
         </w:tc>
         <w:tc>
           <w:tcPr>
             <w:tcW w:w="2057" w:type="dxa"/>
-          </w:tcPr>
-          <w:p/>
+            <w:vAlign w:val="bottom"/>
+          </w:tcPr>
+          <w:p>
+            <w:r>
+              <w:rPr>
+                <w:rFonts w:ascii="Calibri" w:hAnsi="Calibri" w:cs="Calibri"/>
+                <w:color w:val="000000"/>
+              </w:rPr>
+              <w:t>109,494</w:t>
+            </w:r>
+          </w:p>
         </w:tc>
         <w:tc>
           <w:tcPr>
             <w:tcW w:w="2199" w:type="dxa"/>
-          </w:tcPr>
-          <w:p/>
+            <w:vAlign w:val="bottom"/>
+          </w:tcPr>
+          <w:p>
+            <w:r>
+              <w:rPr>
+                <w:rFonts w:ascii="Calibri" w:hAnsi="Calibri" w:cs="Calibri"/>
+                <w:color w:val="000000"/>
+              </w:rPr>
+              <w:t>20.3</w:t>
+            </w:r>
+          </w:p>
+        </w:tc>
+      </w:tr>
+      <w:tr>
+        <w:tc>
+          <w:tcPr>
+            <w:tcW w:w="2208" w:type="dxa"/>
+            <w:vMerge w:val="restart"/>
+          </w:tcPr>
+          <w:p>
+            <w:r>
+              <w:t>By median household income</w:t>
+            </w:r>
+          </w:p>
+        </w:tc>
+        <w:tc>
+          <w:tcPr>
+            <w:tcW w:w="2526" w:type="dxa"/>
+          </w:tcPr>
+          <w:p>
+            <w:r>
+              <w:t>&lt;20,000</w:t>
+            </w:r>
+          </w:p>
+        </w:tc>
+        <w:tc>
+          <w:tcPr>
+            <w:tcW w:w="2057" w:type="dxa"/>
+            <w:vAlign w:val="bottom"/>
+          </w:tcPr>
+          <w:p>
+            <w:r>
+              <w:rPr>
+                <w:rFonts w:ascii="Calibri" w:hAnsi="Calibri" w:cs="Calibri"/>
+                <w:color w:val="000000"/>
+              </w:rPr>
+              <w:t>5,739</w:t>
+            </w:r>
+          </w:p>
+        </w:tc>
+        <w:tc>
+          <w:tcPr>
+            <w:tcW w:w="2199" w:type="dxa"/>
+            <w:vAlign w:val="bottom"/>
+          </w:tcPr>
+          <w:p>
+            <w:r>
+              <w:rPr>
+                <w:rFonts w:ascii="Calibri" w:hAnsi="Calibri" w:cs="Calibri"/>
+                <w:color w:val="000000"/>
+              </w:rPr>
+              <w:t>20.8</w:t>
+            </w:r>
+          </w:p>
         </w:tc>
       </w:tr>
       <w:tr>
@@ -1651,82 +1856,39 @@
           </w:tcPr>
           <w:p>
             <w:r>
-              <w:t>Rural</w:t>
+              <w:t>20,000 to  &lt;35,000</w:t>
             </w:r>
           </w:p>
         </w:tc>
         <w:tc>
           <w:tcPr>
             <w:tcW w:w="2057" w:type="dxa"/>
-          </w:tcPr>
-          <w:p/>
+            <w:vAlign w:val="bottom"/>
+          </w:tcPr>
+          <w:p>
+            <w:r>
+              <w:rPr>
+                <w:rFonts w:ascii="Calibri" w:hAnsi="Calibri" w:cs="Calibri"/>
+                <w:color w:val="000000"/>
+              </w:rPr>
+              <w:t>24,803</w:t>
+            </w:r>
+          </w:p>
         </w:tc>
         <w:tc>
           <w:tcPr>
             <w:tcW w:w="2199" w:type="dxa"/>
-          </w:tcPr>
-          <w:p/>
-        </w:tc>
-      </w:tr>
-      <w:tr>
-        <w:tc>
-          <w:tcPr>
-            <w:tcW w:w="2208" w:type="dxa"/>
-          </w:tcPr>
-          <w:p/>
-        </w:tc>
-        <w:tc>
-          <w:tcPr>
-            <w:tcW w:w="2526" w:type="dxa"/>
-          </w:tcPr>
-          <w:p/>
-        </w:tc>
-        <w:tc>
-          <w:tcPr>
-            <w:tcW w:w="2057" w:type="dxa"/>
-          </w:tcPr>
-          <w:p/>
-        </w:tc>
-        <w:tc>
-          <w:tcPr>
-            <w:tcW w:w="2199" w:type="dxa"/>
-          </w:tcPr>
-          <w:p/>
-        </w:tc>
-      </w:tr>
-      <w:tr>
-        <w:tc>
-          <w:tcPr>
-            <w:tcW w:w="2208" w:type="dxa"/>
-            <w:vMerge w:val="restart"/>
-          </w:tcPr>
-          <w:p>
-            <w:r>
-              <w:t>By median household income</w:t>
-            </w:r>
-          </w:p>
-        </w:tc>
-        <w:tc>
-          <w:tcPr>
-            <w:tcW w:w="2526" w:type="dxa"/>
-          </w:tcPr>
-          <w:p>
-            <w:r>
-              <w:t>&lt;20,000</w:t>
-            </w:r>
-          </w:p>
-        </w:tc>
-        <w:tc>
-          <w:tcPr>
-            <w:tcW w:w="2057" w:type="dxa"/>
-          </w:tcPr>
-          <w:p/>
-        </w:tc>
-        <w:tc>
-          <w:tcPr>
-            <w:tcW w:w="2199" w:type="dxa"/>
-          </w:tcPr>
-          <w:p/>
+            <w:vAlign w:val="bottom"/>
+          </w:tcPr>
+          <w:p>
+            <w:r>
+              <w:rPr>
+                <w:rFonts w:ascii="Calibri" w:hAnsi="Calibri" w:cs="Calibri"/>
+                <w:color w:val="000000"/>
+              </w:rPr>
+              <w:t>18.6</w:t>
+            </w:r>
+          </w:p>
         </w:tc>
       </w:tr>
       <w:tr>
@@ -1743,21 +1905,39 @@
           </w:tcPr>
           <w:p>
             <w:r>
-              <w:t>20,000 to  &lt;35,000</w:t>
+              <w:t>35,000 to &lt;50,000</w:t>
             </w:r>
           </w:p>
         </w:tc>
         <w:tc>
           <w:tcPr>
             <w:tcW w:w="2057" w:type="dxa"/>
-          </w:tcPr>
-          <w:p/>
+            <w:vAlign w:val="bottom"/>
+          </w:tcPr>
+          <w:p>
+            <w:r>
+              <w:rPr>
+                <w:rFonts w:ascii="Calibri" w:hAnsi="Calibri" w:cs="Calibri"/>
+                <w:color w:val="000000"/>
+              </w:rPr>
+              <w:t>32,346</w:t>
+            </w:r>
+          </w:p>
         </w:tc>
         <w:tc>
           <w:tcPr>
             <w:tcW w:w="2199" w:type="dxa"/>
-          </w:tcPr>
-          <w:p/>
+            <w:vAlign w:val="bottom"/>
+          </w:tcPr>
+          <w:p>
+            <w:r>
+              <w:rPr>
+                <w:rFonts w:ascii="Calibri" w:hAnsi="Calibri" w:cs="Calibri"/>
+                <w:color w:val="000000"/>
+              </w:rPr>
+              <w:t>17.1</w:t>
+            </w:r>
+          </w:p>
         </w:tc>
       </w:tr>
       <w:tr>
@@ -1774,21 +1954,39 @@
           </w:tcPr>
           <w:p>
             <w:r>
-              <w:t>35,000 to &lt;50,000</w:t>
+              <w:t>50,000 to &lt;75,000</w:t>
             </w:r>
           </w:p>
         </w:tc>
         <w:tc>
           <w:tcPr>
             <w:tcW w:w="2057" w:type="dxa"/>
-          </w:tcPr>
-          <w:p/>
+            <w:vAlign w:val="bottom"/>
+          </w:tcPr>
+          <w:p>
+            <w:r>
+              <w:rPr>
+                <w:rFonts w:ascii="Calibri" w:hAnsi="Calibri" w:cs="Calibri"/>
+                <w:color w:val="000000"/>
+              </w:rPr>
+              <w:t>37,590</w:t>
+            </w:r>
+          </w:p>
         </w:tc>
         <w:tc>
           <w:tcPr>
             <w:tcW w:w="2199" w:type="dxa"/>
-          </w:tcPr>
-          <w:p/>
+            <w:vAlign w:val="bottom"/>
+          </w:tcPr>
+          <w:p>
+            <w:r>
+              <w:rPr>
+                <w:rFonts w:ascii="Calibri" w:hAnsi="Calibri" w:cs="Calibri"/>
+                <w:color w:val="000000"/>
+              </w:rPr>
+              <w:t>16.9</w:t>
+            </w:r>
+          </w:p>
         </w:tc>
       </w:tr>
       <w:tr>
@@ -1797,7 +1995,13 @@
             <w:tcW w:w="2208" w:type="dxa"/>
             <w:vMerge/>
           </w:tcPr>
-          <w:p/>
+          <w:p>
+            <w:pPr>
+              <w:rPr>
+                <w:rFonts w:cstheme="minorHAnsi"/>
+              </w:rPr>
+            </w:pPr>
+          </w:p>
         </w:tc>
         <w:tc>
           <w:tcPr>
@@ -1805,61 +2009,42 @@
           </w:tcPr>
           <w:p>
             <w:r>
-              <w:t>50,000 to &lt;75,000</w:t>
+              <w:rPr>
+                <w:rFonts w:cstheme="minorHAnsi"/>
+              </w:rPr>
+              <w:t>≥75,000</w:t>
             </w:r>
           </w:p>
         </w:tc>
         <w:tc>
           <w:tcPr>
             <w:tcW w:w="2057" w:type="dxa"/>
-          </w:tcPr>
-          <w:p/>
+            <w:vAlign w:val="bottom"/>
+          </w:tcPr>
+          <w:p>
+            <w:r>
+              <w:rPr>
+                <w:rFonts w:ascii="Calibri" w:hAnsi="Calibri" w:cs="Calibri"/>
+                <w:color w:val="000000"/>
+              </w:rPr>
+              <w:t>32,117</w:t>
+            </w:r>
+          </w:p>
         </w:tc>
         <w:tc>
           <w:tcPr>
             <w:tcW w:w="2199" w:type="dxa"/>
-          </w:tcPr>
-          <w:p/>
-        </w:tc>
-      </w:tr>
-      <w:tr>
-        <w:tc>
-          <w:tcPr>
-            <w:tcW w:w="2208" w:type="dxa"/>
-            <w:vMerge/>
-          </w:tcPr>
-          <w:p>
-            <w:pPr>
-              <w:rPr>
-                <w:rFonts w:cstheme="minorHAnsi"/>
-              </w:rPr>
-            </w:pPr>
-          </w:p>
-        </w:tc>
-        <w:tc>
-          <w:tcPr>
-            <w:tcW w:w="2526" w:type="dxa"/>
-          </w:tcPr>
-          <w:p>
-            <w:r>
-              <w:rPr>
-                <w:rFonts w:cstheme="minorHAnsi"/>
-              </w:rPr>
-              <w:t>≥75,000</w:t>
-            </w:r>
-          </w:p>
-        </w:tc>
-        <w:tc>
-          <w:tcPr>
-            <w:tcW w:w="2057" w:type="dxa"/>
-          </w:tcPr>
-          <w:p/>
-        </w:tc>
-        <w:tc>
-          <w:tcPr>
-            <w:tcW w:w="2199" w:type="dxa"/>
-          </w:tcPr>
-          <w:p/>
+            <w:vAlign w:val="bottom"/>
+          </w:tcPr>
+          <w:p>
+            <w:r>
+              <w:rPr>
+                <w:rFonts w:ascii="Calibri" w:hAnsi="Calibri" w:cs="Calibri"/>
+                <w:color w:val="000000"/>
+              </w:rPr>
+              <w:t>18</w:t>
+            </w:r>
+          </w:p>
         </w:tc>
       </w:tr>
     </w:tbl>
@@ -1915,7 +2100,7 @@
       <w:tblPr>
         <w:tblStyle w:val="TableGrid"/>
         <w:tblW w:w="0" w:type="auto"/>
-        <w:tblInd w:w="360" w:type="dxa"/>
+        <w:tblInd w:w="-113" w:type="dxa"/>
         <w:tblLook w:val="04A0" w:firstRow="1" w:lastRow="0" w:firstColumn="1" w:lastColumn="0" w:noHBand="0" w:noVBand="1"/>
       </w:tblPr>
       <w:tblGrid>
@@ -1987,7 +2172,6 @@
           </w:tcPr>
           <w:p>
             <w:r>
-              <w:lastRenderedPageBreak/>
               <w:t>Total</w:t>
             </w:r>
           </w:p>
@@ -2085,49 +2269,6 @@
           <w:p>
             <w:r>
               <w:t xml:space="preserve">Urban clusters </w:t>
-            </w:r>
-          </w:p>
-        </w:tc>
-        <w:tc>
-          <w:tcPr>
-            <w:tcW w:w="1064" w:type="dxa"/>
-          </w:tcPr>
-          <w:p/>
-        </w:tc>
-        <w:tc>
-          <w:tcPr>
-            <w:tcW w:w="1433" w:type="dxa"/>
-          </w:tcPr>
-          <w:p/>
-        </w:tc>
-        <w:tc>
-          <w:tcPr>
-            <w:tcW w:w="1269" w:type="dxa"/>
-          </w:tcPr>
-          <w:p/>
-        </w:tc>
-        <w:tc>
-          <w:tcPr>
-            <w:tcW w:w="1269" w:type="dxa"/>
-          </w:tcPr>
-          <w:p/>
-        </w:tc>
-      </w:tr>
-      <w:tr>
-        <w:tc>
-          <w:tcPr>
-            <w:tcW w:w="1714" w:type="dxa"/>
-            <w:vMerge/>
-          </w:tcPr>
-          <w:p/>
-        </w:tc>
-        <w:tc>
-          <w:tcPr>
-            <w:tcW w:w="2241" w:type="dxa"/>
-          </w:tcPr>
-          <w:p>
-            <w:r>
-              <w:t>Other urban</w:t>
             </w:r>
           </w:p>
         </w:tc>
@@ -2462,6 +2603,7 @@
       <w:tblPr>
         <w:tblStyle w:val="TableGrid"/>
         <w:tblW w:w="0" w:type="auto"/>
+        <w:tblInd w:w="-113" w:type="dxa"/>
         <w:tblLayout w:type="fixed"/>
         <w:tblLook w:val="04A0" w:firstRow="1" w:lastRow="0" w:firstColumn="1" w:lastColumn="0" w:noHBand="0" w:noVBand="1"/>
       </w:tblPr>
@@ -3138,6 +3280,7 @@
       <w:tblPr>
         <w:tblStyle w:val="TableGrid"/>
         <w:tblW w:w="0" w:type="auto"/>
+        <w:tblInd w:w="-113" w:type="dxa"/>
         <w:tblLayout w:type="fixed"/>
         <w:tblLook w:val="04A0" w:firstRow="1" w:lastRow="0" w:firstColumn="1" w:lastColumn="0" w:noHBand="0" w:noVBand="1"/>
       </w:tblPr>
@@ -3161,6 +3304,7 @@
                 <w:bCs/>
               </w:rPr>
             </w:pPr>
+            <w:bookmarkStart w:id="0" w:name="_GoBack"/>
           </w:p>
         </w:tc>
         <w:tc>
@@ -3786,6 +3930,7 @@
           </w:p>
         </w:tc>
       </w:tr>
+      <w:bookmarkEnd w:id="0"/>
     </w:tbl>
     <w:p>
       <w:pPr>
@@ -3998,14 +4143,7 @@
           <w:b/>
           <w:bCs/>
         </w:rPr>
-        <w:t xml:space="preserve">concentration </w:t>
-      </w:r>
-      <w:r>
-        <w:rPr>
-          <w:b/>
-          <w:bCs/>
-        </w:rPr>
-        <w:t>by living location</w:t>
+        <w:t>concentration by living location</w:t>
       </w:r>
     </w:p>
     <w:p>
@@ -4048,14 +4186,7 @@
           <w:b/>
           <w:bCs/>
         </w:rPr>
-        <w:t xml:space="preserve">concentration </w:t>
-      </w:r>
-      <w:r>
-        <w:rPr>
-          <w:b/>
-          <w:bCs/>
-        </w:rPr>
-        <w:t>by median income</w:t>
+        <w:t>concentration by median income</w:t>
       </w:r>
       <w:r>
         <w:rPr>
@@ -4112,14 +4243,7 @@
           <w:b/>
           <w:bCs/>
         </w:rPr>
-        <w:t xml:space="preserve">concentration </w:t>
-      </w:r>
-      <w:r>
-        <w:rPr>
-          <w:b/>
-          <w:bCs/>
-        </w:rPr>
-        <w:t>by living location stratified into median income</w:t>
+        <w:t>concentration by living location stratified into median income</w:t>
       </w:r>
       <w:r>
         <w:rPr>
@@ -4153,7 +4277,6 @@
           <w:b/>
           <w:bCs/>
         </w:rPr>
-        <w:lastRenderedPageBreak/>
         <w:t>NO</w:t>
       </w:r>
       <w:r>
@@ -4169,28 +4292,14 @@
           <w:b/>
           <w:bCs/>
         </w:rPr>
-        <w:t>concentration by median income</w:t>
-      </w:r>
-      <w:r>
-        <w:rPr>
-          <w:b/>
-          <w:bCs/>
-        </w:rPr>
-        <w:t xml:space="preserve"> </w:t>
-      </w:r>
-      <w:r>
-        <w:rPr>
-          <w:b/>
-          <w:bCs/>
-        </w:rPr>
-        <w:t>grp</w:t>
-      </w:r>
-      <w:r>
-        <w:rPr>
-          <w:b/>
-          <w:bCs/>
-        </w:rPr>
-        <w:t xml:space="preserve"> stratified into </w:t>
+        <w:t xml:space="preserve">concentration by median income </w:t>
+      </w:r>
+      <w:r>
+        <w:rPr>
+          <w:b/>
+          <w:bCs/>
+        </w:rPr>
+        <w:t xml:space="preserve">grp stratified into </w:t>
       </w:r>
       <w:r>
         <w:rPr>
@@ -4309,14 +4418,7 @@
           <w:b/>
           <w:bCs/>
         </w:rPr>
-        <w:t xml:space="preserve"> </w:t>
-      </w:r>
-      <w:r>
-        <w:rPr>
-          <w:b/>
-          <w:bCs/>
-        </w:rPr>
-        <w:t>grp</w:t>
+        <w:t xml:space="preserve"> grp</w:t>
       </w:r>
     </w:p>
     <w:p>
@@ -4406,21 +4508,7 @@
           <w:b/>
           <w:bCs/>
         </w:rPr>
-        <w:t>concentration by median income</w:t>
-      </w:r>
-      <w:r>
-        <w:rPr>
-          <w:b/>
-          <w:bCs/>
-        </w:rPr>
-        <w:t xml:space="preserve"> </w:t>
-      </w:r>
-      <w:r>
-        <w:rPr>
-          <w:b/>
-          <w:bCs/>
-        </w:rPr>
-        <w:t>grp</w:t>
+        <w:t>concentration by median income grp</w:t>
       </w:r>
     </w:p>
     <w:p>
@@ -4455,21 +4543,7 @@
           <w:b/>
           <w:bCs/>
         </w:rPr>
-        <w:t>concentration by living location stratified into median income</w:t>
-      </w:r>
-      <w:r>
-        <w:rPr>
-          <w:b/>
-          <w:bCs/>
-        </w:rPr>
-        <w:t xml:space="preserve"> </w:t>
-      </w:r>
-      <w:r>
-        <w:rPr>
-          <w:b/>
-          <w:bCs/>
-        </w:rPr>
-        <w:t>grp</w:t>
+        <w:t>concentration by living location stratified into median income grp</w:t>
       </w:r>
     </w:p>
     <w:p>
@@ -4511,14 +4585,7 @@
           <w:b/>
           <w:bCs/>
         </w:rPr>
-        <w:t xml:space="preserve"> </w:t>
-      </w:r>
-      <w:r>
-        <w:rPr>
-          <w:b/>
-          <w:bCs/>
-        </w:rPr>
-        <w:t>grp</w:t>
+        <w:t xml:space="preserve"> grp</w:t>
       </w:r>
       <w:r>
         <w:rPr>
@@ -4620,6 +4687,7 @@
           <w:b/>
           <w:bCs/>
         </w:rPr>
+        <w:lastRenderedPageBreak/>
         <w:t>Median income by NO</w:t>
       </w:r>
       <w:r>
@@ -4643,21 +4711,7 @@
           <w:b/>
           <w:bCs/>
         </w:rPr>
-        <w:t>concentration by living location</w:t>
-      </w:r>
-      <w:r>
-        <w:rPr>
-          <w:b/>
-          <w:bCs/>
-        </w:rPr>
-        <w:t xml:space="preserve"> (color</w:t>
-      </w:r>
-      <w:r>
-        <w:rPr>
-          <w:b/>
-          <w:bCs/>
-        </w:rPr>
-        <w:t xml:space="preserve">) </w:t>
+        <w:t xml:space="preserve">concentration by living location (color) </w:t>
       </w:r>
     </w:p>
     <w:p>
@@ -4693,8 +4747,6 @@
         </w:rPr>
         <w:t>by living location (color)</w:t>
       </w:r>
-      <w:bookmarkStart w:id="0" w:name="_GoBack"/>
-      <w:bookmarkEnd w:id="0"/>
     </w:p>
     <w:p/>
     <w:sectPr>
@@ -4708,7 +4760,7 @@
 </file>
 
 <file path=word/numbering.xml><?xml version="1.0" encoding="utf-8"?>
-<w:numbering xmlns:wpc="http://schemas.microsoft.com/office/word/2010/wordprocessingCanvas" xmlns:cx="http://schemas.microsoft.com/office/drawing/2014/chartex" xmlns:cx1="http://schemas.microsoft.com/office/drawing/2015/9/8/chartex" xmlns:cx2="http://schemas.microsoft.com/office/drawing/2015/10/21/chartex" xmlns:cx3="http://schemas.microsoft.com/office/drawing/2016/5/9/chartex" xmlns:cx4="http://schemas.microsoft.com/office/drawing/2016/5/10/chartex" xmlns:cx5="http://schemas.microsoft.com/office/drawing/2016/5/11/chartex" xmlns:cx6="http://schemas.microsoft.com/office/drawing/2016/5/12/chartex" xmlns:cx7="http://schemas.microsoft.com/office/drawing/2016/5/13/chartex" xmlns:cx8="http://schemas.microsoft.com/office/drawing/2016/5/14/chartex" xmlns:mc="http://schemas.openxmlformats.org/markup-compatibility/2006" xmlns:aink="http://schemas.microsoft.com/office/drawing/2016/ink" xmlns:am3d="http://schemas.microsoft.com/office/drawing/2017/model3d" xmlns:o="urn:schemas-microsoft-com:office:office" xmlns:r="http://schemas.openxmlformats.org/officeDocument/2006/relationships" xmlns:m="http://schemas.openxmlformats.org/officeDocument/2006/math" xmlns:v="urn:schemas-microsoft-com:vml" xmlns:wp14="http://schemas.microsoft.com/office/word/2010/wordprocessingDrawing" xmlns:wp="http://schemas.openxmlformats.org/drawingml/2006/wordprocessingDrawing" xmlns:w10="urn:schemas-microsoft-com:office:word" xmlns:w="http://schemas.openxmlformats.org/wordprocessingml/2006/main" xmlns:w14="http://schemas.microsoft.com/office/word/2010/wordml" xmlns:w15="http://schemas.microsoft.com/office/word/2012/wordml" xmlns:w16cid="http://schemas.microsoft.com/office/word/2016/wordml/cid" xmlns:w16se="http://schemas.microsoft.com/office/word/2015/wordml/symex" xmlns:wpg="http://schemas.microsoft.com/office/word/2010/wordprocessingGroup" xmlns:wpi="http://schemas.microsoft.com/office/word/2010/wordprocessingInk" xmlns:wne="http://schemas.microsoft.com/office/word/2006/wordml" xmlns:wps="http://schemas.microsoft.com/office/word/2010/wordprocessingShape" mc:Ignorable="w14 w15 w16se w16cid wp14">
+<w:numbering xmlns:wpc="http://schemas.microsoft.com/office/word/2010/wordprocessingCanvas" xmlns:cx="http://schemas.microsoft.com/office/drawing/2014/chartex" xmlns:cx1="http://schemas.microsoft.com/office/drawing/2015/9/8/chartex" xmlns:mc="http://schemas.openxmlformats.org/markup-compatibility/2006" xmlns:o="urn:schemas-microsoft-com:office:office" xmlns:r="http://schemas.openxmlformats.org/officeDocument/2006/relationships" xmlns:m="http://schemas.openxmlformats.org/officeDocument/2006/math" xmlns:v="urn:schemas-microsoft-com:vml" xmlns:wp14="http://schemas.microsoft.com/office/word/2010/wordprocessingDrawing" xmlns:wp="http://schemas.openxmlformats.org/drawingml/2006/wordprocessingDrawing" xmlns:w10="urn:schemas-microsoft-com:office:word" xmlns:w="http://schemas.openxmlformats.org/wordprocessingml/2006/main" xmlns:w14="http://schemas.microsoft.com/office/word/2010/wordml" xmlns:w15="http://schemas.microsoft.com/office/word/2012/wordml" xmlns:w16se="http://schemas.microsoft.com/office/word/2015/wordml/symex" xmlns:wpg="http://schemas.microsoft.com/office/word/2010/wordprocessingGroup" xmlns:wpi="http://schemas.microsoft.com/office/word/2010/wordprocessingInk" xmlns:wne="http://schemas.microsoft.com/office/word/2006/wordml" xmlns:wps="http://schemas.microsoft.com/office/word/2010/wordprocessingShape" mc:Ignorable="w14 w15 w16se wp14">
   <w:abstractNum w:abstractNumId="0" w15:restartNumberingAfterBreak="0">
     <w:nsid w:val="063F5E7B"/>
     <w:multiLevelType w:val="hybridMultilevel"/>
@@ -5072,7 +5124,7 @@
 </file>
 
 <file path=word/styles.xml><?xml version="1.0" encoding="utf-8"?>
-<w:styles xmlns:mc="http://schemas.openxmlformats.org/markup-compatibility/2006" xmlns:r="http://schemas.openxmlformats.org/officeDocument/2006/relationships" xmlns:w="http://schemas.openxmlformats.org/wordprocessingml/2006/main" xmlns:w14="http://schemas.microsoft.com/office/word/2010/wordml" xmlns:w15="http://schemas.microsoft.com/office/word/2012/wordml" xmlns:w16cid="http://schemas.microsoft.com/office/word/2016/wordml/cid" xmlns:w16se="http://schemas.microsoft.com/office/word/2015/wordml/symex" mc:Ignorable="w14 w15 w16se w16cid">
+<w:styles xmlns:mc="http://schemas.openxmlformats.org/markup-compatibility/2006" xmlns:r="http://schemas.openxmlformats.org/officeDocument/2006/relationships" xmlns:w="http://schemas.openxmlformats.org/wordprocessingml/2006/main" xmlns:w14="http://schemas.microsoft.com/office/word/2010/wordml" xmlns:w15="http://schemas.microsoft.com/office/word/2012/wordml" xmlns:w16se="http://schemas.microsoft.com/office/word/2015/wordml/symex" mc:Ignorable="w14 w15 w16se">
   <w:docDefaults>
     <w:rPrDefault>
       <w:rPr>
@@ -5088,7 +5140,7 @@
       </w:pPr>
     </w:pPrDefault>
   </w:docDefaults>
-  <w:latentStyles w:defLockedState="0" w:defUIPriority="99" w:defSemiHidden="0" w:defUnhideWhenUsed="0" w:defQFormat="0" w:count="376">
+  <w:latentStyles w:defLockedState="0" w:defUIPriority="99" w:defSemiHidden="0" w:defUnhideWhenUsed="0" w:defQFormat="0" w:count="371">
     <w:lsdException w:name="Normal" w:uiPriority="0" w:qFormat="1"/>
     <w:lsdException w:name="heading 1" w:uiPriority="9" w:qFormat="1"/>
     <w:lsdException w:name="heading 2" w:semiHidden="1" w:uiPriority="9" w:unhideWhenUsed="1" w:qFormat="1"/>
@@ -5194,6 +5246,7 @@
     <w:lsdException w:name="HTML Sample" w:semiHidden="1" w:unhideWhenUsed="1"/>
     <w:lsdException w:name="HTML Typewriter" w:semiHidden="1" w:unhideWhenUsed="1"/>
     <w:lsdException w:name="HTML Variable" w:semiHidden="1" w:unhideWhenUsed="1"/>
+    <w:lsdException w:name="Normal Table" w:semiHidden="1" w:unhideWhenUsed="1"/>
     <w:lsdException w:name="annotation subject" w:semiHidden="1" w:unhideWhenUsed="1"/>
     <w:lsdException w:name="No List" w:semiHidden="1" w:unhideWhenUsed="1"/>
     <w:lsdException w:name="Outline List 1" w:semiHidden="1" w:unhideWhenUsed="1"/>
@@ -5236,8 +5289,11 @@
     <w:lsdException w:name="Table Contemporary" w:semiHidden="1" w:unhideWhenUsed="1"/>
     <w:lsdException w:name="Table Elegant" w:semiHidden="1" w:unhideWhenUsed="1"/>
     <w:lsdException w:name="Table Professional" w:semiHidden="1" w:unhideWhenUsed="1"/>
+    <w:lsdException w:name="Table Subtle 1" w:semiHidden="1" w:unhideWhenUsed="1"/>
     <w:lsdException w:name="Table Subtle 2" w:semiHidden="1" w:unhideWhenUsed="1"/>
     <w:lsdException w:name="Table Web 1" w:semiHidden="1" w:unhideWhenUsed="1"/>
+    <w:lsdException w:name="Table Web 2" w:semiHidden="1" w:unhideWhenUsed="1"/>
+    <w:lsdException w:name="Table Web 3" w:semiHidden="1" w:unhideWhenUsed="1"/>
     <w:lsdException w:name="Balloon Text" w:semiHidden="1" w:unhideWhenUsed="1"/>
     <w:lsdException w:name="Table Grid" w:uiPriority="39"/>
     <w:lsdException w:name="Table Theme" w:semiHidden="1" w:unhideWhenUsed="1"/>
@@ -5456,11 +5512,6 @@
     <w:lsdException w:name="List Table 5 Dark Accent 6" w:uiPriority="50"/>
     <w:lsdException w:name="List Table 6 Colorful Accent 6" w:uiPriority="51"/>
     <w:lsdException w:name="List Table 7 Colorful Accent 6" w:uiPriority="52"/>
-    <w:lsdException w:name="Mention" w:semiHidden="1" w:unhideWhenUsed="1"/>
-    <w:lsdException w:name="Smart Hyperlink" w:semiHidden="1" w:unhideWhenUsed="1"/>
-    <w:lsdException w:name="Hashtag" w:semiHidden="1" w:unhideWhenUsed="1"/>
-    <w:lsdException w:name="Unresolved Mention" w:semiHidden="1" w:unhideWhenUsed="1"/>
-    <w:lsdException w:name="Smart Link" w:semiHidden="1" w:unhideWhenUsed="1"/>
   </w:latentStyles>
   <w:style w:type="paragraph" w:default="1" w:styleId="Normal">
     <w:name w:val="Normal"/>

</xml_diff>